<commit_message>
Demarche de tests mis à jour pour le 2ème rendu
</commit_message>
<xml_diff>
--- a/demarche_de_tests.docx
+++ b/demarche_de_tests.docx
@@ -28,8 +28,623 @@
         </w:rPr>
         <w:t>La base de données du site Hobby-Cartes est MySQL version 5.5.28. La construction des tables et des enregistrements de test se font par l’intermédiaire du fichier base.sql.</w:t>
       </w:r>
+    </w:p>
+    <w:p>
+      <w:pPr>
+        <w:pStyle w:val="Titre2"/>
+        <w:rPr>
+          <w:lang w:val="fr-FR"/>
+        </w:rPr>
+      </w:pPr>
+      <w:r>
+        <w:rPr>
+          <w:lang w:val="fr-FR"/>
+        </w:rPr>
+        <w:t>Se connecter</w:t>
+      </w:r>
+    </w:p>
+    <w:p>
+      <w:pPr>
+        <w:pStyle w:val="Paragraphedeliste"/>
+        <w:numPr>
+          <w:ilvl w:val="0"/>
+          <w:numId w:val="14"/>
+        </w:numPr>
+        <w:rPr>
+          <w:lang w:val="fr-FR"/>
+        </w:rPr>
+      </w:pPr>
+      <w:r>
+        <w:rPr>
+          <w:lang w:val="fr-FR"/>
+        </w:rPr>
+        <w:t>Cliquer sur « Se connecter » en haut de la page</w:t>
+      </w:r>
+    </w:p>
+    <w:p>
+      <w:pPr>
+        <w:pStyle w:val="Paragraphedeliste"/>
+        <w:numPr>
+          <w:ilvl w:val="0"/>
+          <w:numId w:val="14"/>
+        </w:numPr>
+        <w:rPr>
+          <w:lang w:val="fr-FR"/>
+        </w:rPr>
+      </w:pPr>
+      <w:r>
+        <w:rPr>
+          <w:lang w:val="fr-FR"/>
+        </w:rPr>
+        <w:t>Entrer un nom d’utilisateur et mot de passe valide (ex : lvial / lvial123)</w:t>
+      </w:r>
+    </w:p>
+    <w:p>
+      <w:pPr>
+        <w:pStyle w:val="Paragraphedeliste"/>
+        <w:numPr>
+          <w:ilvl w:val="0"/>
+          <w:numId w:val="14"/>
+        </w:numPr>
+        <w:rPr>
+          <w:lang w:val="fr-FR"/>
+        </w:rPr>
+      </w:pPr>
+      <w:r>
+        <w:rPr>
+          <w:lang w:val="fr-FR"/>
+        </w:rPr>
+        <w:t>Cliquer sur « Connexion »</w:t>
+      </w:r>
+    </w:p>
+    <w:p>
+      <w:pPr>
+        <w:pStyle w:val="Titre2"/>
+        <w:rPr>
+          <w:lang w:val="fr-FR"/>
+        </w:rPr>
+      </w:pPr>
+      <w:r>
+        <w:rPr>
+          <w:lang w:val="fr-FR"/>
+        </w:rPr>
+        <w:t>Détruire un membre :</w:t>
+      </w:r>
+    </w:p>
+    <w:p>
+      <w:pPr>
+        <w:pStyle w:val="Paragraphedeliste"/>
+        <w:numPr>
+          <w:ilvl w:val="0"/>
+          <w:numId w:val="15"/>
+        </w:numPr>
+        <w:rPr>
+          <w:lang w:val="fr-FR"/>
+        </w:rPr>
+      </w:pPr>
+      <w:r>
+        <w:rPr>
+          <w:lang w:val="fr-FR"/>
+        </w:rPr>
+        <w:t>Se connecter avec le compte administrateur (mobby / hob_cartes5)</w:t>
+      </w:r>
+    </w:p>
+    <w:p>
+      <w:pPr>
+        <w:pStyle w:val="Paragraphedeliste"/>
+        <w:numPr>
+          <w:ilvl w:val="0"/>
+          <w:numId w:val="15"/>
+        </w:numPr>
+        <w:rPr>
+          <w:lang w:val="fr-FR"/>
+        </w:rPr>
+      </w:pPr>
+      <w:r>
+        <w:rPr>
+          <w:lang w:val="fr-FR"/>
+        </w:rPr>
+        <w:t>Aller dans l’onglet « Administration »</w:t>
+      </w:r>
+    </w:p>
+    <w:p>
+      <w:pPr>
+        <w:pStyle w:val="Paragraphedeliste"/>
+        <w:numPr>
+          <w:ilvl w:val="0"/>
+          <w:numId w:val="15"/>
+        </w:numPr>
+        <w:rPr>
+          <w:lang w:val="fr-FR"/>
+        </w:rPr>
+      </w:pPr>
+      <w:r>
+        <w:rPr>
+          <w:lang w:val="fr-FR"/>
+        </w:rPr>
+        <w:t>Sélectionner</w:t>
+      </w:r>
+      <w:r>
+        <w:rPr>
+          <w:lang w:val="fr-FR"/>
+        </w:rPr>
+        <w:t xml:space="preserve"> un/des membres dans la liste grâce aux checkbox, puis cliquer sur « Supprimer »</w:t>
+      </w:r>
+    </w:p>
+    <w:p>
+      <w:pPr>
+        <w:pStyle w:val="Titre2"/>
+        <w:rPr>
+          <w:lang w:val="fr-FR"/>
+        </w:rPr>
+      </w:pPr>
+      <w:r>
+        <w:rPr>
+          <w:lang w:val="fr-FR"/>
+        </w:rPr>
+        <w:t>Gérer ses</w:t>
+      </w:r>
+      <w:r>
+        <w:rPr>
+          <w:lang w:val="fr-FR"/>
+        </w:rPr>
+        <w:t xml:space="preserve"> collection</w:t>
+      </w:r>
+      <w:r>
+        <w:rPr>
+          <w:lang w:val="fr-FR"/>
+        </w:rPr>
+        <w:t>s</w:t>
+      </w:r>
+      <w:r>
+        <w:rPr>
+          <w:lang w:val="fr-FR"/>
+        </w:rPr>
+        <w:t> :</w:t>
+      </w:r>
+    </w:p>
+    <w:p>
+      <w:pPr>
+        <w:pStyle w:val="Paragraphedeliste"/>
+        <w:numPr>
+          <w:ilvl w:val="0"/>
+          <w:numId w:val="16"/>
+        </w:numPr>
+        <w:rPr>
+          <w:lang w:val="fr-FR"/>
+        </w:rPr>
+      </w:pPr>
+      <w:r>
+        <w:rPr>
+          <w:lang w:val="fr-FR"/>
+        </w:rPr>
+        <w:t>Se connecter avec un membre (ex : lvial / lvial123)</w:t>
+      </w:r>
+    </w:p>
+    <w:p>
+      <w:pPr>
+        <w:pStyle w:val="Paragraphedeliste"/>
+        <w:numPr>
+          <w:ilvl w:val="0"/>
+          <w:numId w:val="16"/>
+        </w:numPr>
+        <w:rPr>
+          <w:lang w:val="fr-FR"/>
+        </w:rPr>
+      </w:pPr>
+      <w:r>
+        <w:rPr>
+          <w:lang w:val="fr-FR"/>
+        </w:rPr>
+        <w:t>Aller dans l’onglet « Profil »</w:t>
+      </w:r>
+    </w:p>
+    <w:p>
+      <w:pPr>
+        <w:pStyle w:val="Paragraphedeliste"/>
+        <w:numPr>
+          <w:ilvl w:val="0"/>
+          <w:numId w:val="16"/>
+        </w:numPr>
+        <w:rPr>
+          <w:lang w:val="fr-FR"/>
+        </w:rPr>
+      </w:pPr>
+      <w:r>
+        <w:rPr>
+          <w:lang w:val="fr-FR"/>
+        </w:rPr>
+        <w:t>Aller dans le sous-onglet « Gérer ses collections »</w:t>
+      </w:r>
+    </w:p>
+    <w:p>
+      <w:pPr>
+        <w:pStyle w:val="Paragraphedeliste"/>
+        <w:numPr>
+          <w:ilvl w:val="0"/>
+          <w:numId w:val="16"/>
+        </w:numPr>
+        <w:rPr>
+          <w:lang w:val="fr-FR"/>
+        </w:rPr>
+      </w:pPr>
+      <w:r>
+        <w:rPr>
+          <w:lang w:val="fr-FR"/>
+        </w:rPr>
+        <w:t>Vous pouvez ici ajouter/supprimer des collections de fiches, et voir la liste des fiches existantes pour une catégorie sélectionnée</w:t>
+      </w:r>
+      <w:r>
+        <w:rPr>
+          <w:lang w:val="fr-FR"/>
+        </w:rPr>
+        <w:t xml:space="preserve"> dans le tableau du</w:t>
+      </w:r>
+      <w:r>
+        <w:rPr>
+          <w:lang w:val="fr-FR"/>
+        </w:rPr>
+        <w:t xml:space="preserve"> dessous</w:t>
+      </w:r>
+    </w:p>
+    <w:p>
+      <w:pPr>
+        <w:pStyle w:val="Titre2"/>
+        <w:rPr>
+          <w:lang w:val="fr-FR"/>
+        </w:rPr>
+      </w:pPr>
+      <w:r>
+        <w:rPr>
+          <w:lang w:val="fr-FR"/>
+        </w:rPr>
+        <w:t>Gérer ses fiches :</w:t>
+      </w:r>
+    </w:p>
+    <w:p>
+      <w:pPr>
+        <w:pStyle w:val="Paragraphedeliste"/>
+        <w:numPr>
+          <w:ilvl w:val="0"/>
+          <w:numId w:val="17"/>
+        </w:numPr>
+        <w:rPr>
+          <w:lang w:val="fr-FR"/>
+        </w:rPr>
+      </w:pPr>
+      <w:r>
+        <w:rPr>
+          <w:lang w:val="fr-FR"/>
+        </w:rPr>
+        <w:t>Aller sur la page « Gérer ses collections »</w:t>
+      </w:r>
+    </w:p>
+    <w:p>
+      <w:pPr>
+        <w:pStyle w:val="Paragraphedeliste"/>
+        <w:numPr>
+          <w:ilvl w:val="0"/>
+          <w:numId w:val="17"/>
+        </w:numPr>
+        <w:rPr>
+          <w:lang w:val="fr-FR"/>
+        </w:rPr>
+      </w:pPr>
+      <w:r>
+        <w:rPr>
+          <w:lang w:val="fr-FR"/>
+        </w:rPr>
+        <w:t>Vous pouvez ici Voir, Editer, Supprimer une fiche existante dans une de vos collections, ou bien ajouter une nouvelle fiche à la collection.</w:t>
+      </w:r>
+    </w:p>
+    <w:p>
+      <w:pPr>
+        <w:pStyle w:val="Paragraphedeliste"/>
+        <w:numPr>
+          <w:ilvl w:val="0"/>
+          <w:numId w:val="17"/>
+        </w:numPr>
+        <w:rPr>
+          <w:lang w:val="fr-FR"/>
+        </w:rPr>
+      </w:pPr>
+      <w:r>
+        <w:rPr>
+          <w:lang w:val="fr-FR"/>
+        </w:rPr>
+        <w:t>Si vous ajoutez une nouvelle fiche ou que vous en éditez une existante, vous serez amené à la page d’édition.</w:t>
+      </w:r>
+    </w:p>
+    <w:p>
+      <w:pPr>
+        <w:pStyle w:val="Paragraphedeliste"/>
+        <w:numPr>
+          <w:ilvl w:val="0"/>
+          <w:numId w:val="17"/>
+        </w:numPr>
+        <w:rPr>
+          <w:lang w:val="fr-FR"/>
+        </w:rPr>
+      </w:pPr>
+      <w:r>
+        <w:rPr>
+          <w:lang w:val="fr-FR"/>
+        </w:rPr>
+        <w:t>Note : Les images acceptées sont au format JPEG seulement</w:t>
+      </w:r>
+    </w:p>
+    <w:p>
+      <w:pPr>
+        <w:pStyle w:val="Paragraphedeliste"/>
+        <w:numPr>
+          <w:ilvl w:val="0"/>
+          <w:numId w:val="17"/>
+        </w:numPr>
+        <w:rPr>
+          <w:lang w:val="fr-FR"/>
+        </w:rPr>
+      </w:pPr>
+      <w:r>
+        <w:rPr>
+          <w:lang w:val="fr-FR"/>
+        </w:rPr>
+        <w:t>Note 2 : Il faut parfois rafraichir le cache du navigateur (CTRL + MAJ + R sur Firefox) pour voir les images mises à jour</w:t>
+      </w:r>
+    </w:p>
+    <w:p>
+      <w:pPr>
+        <w:pStyle w:val="Titre2"/>
+        <w:rPr>
+          <w:lang w:val="fr-FR"/>
+        </w:rPr>
+      </w:pPr>
+      <w:r>
+        <w:rPr>
+          <w:lang w:val="fr-FR"/>
+        </w:rPr>
+        <w:t>Modifier l’arrière-plan :</w:t>
+      </w:r>
+    </w:p>
+    <w:p>
+      <w:pPr>
+        <w:pStyle w:val="Paragraphedeliste"/>
+        <w:numPr>
+          <w:ilvl w:val="0"/>
+          <w:numId w:val="18"/>
+        </w:numPr>
+        <w:rPr>
+          <w:lang w:val="fr-FR"/>
+        </w:rPr>
+      </w:pPr>
+      <w:r>
+        <w:rPr>
+          <w:lang w:val="fr-FR"/>
+        </w:rPr>
+        <w:t>Se connecter avec un membre</w:t>
+      </w:r>
+    </w:p>
+    <w:p>
+      <w:pPr>
+        <w:pStyle w:val="Paragraphedeliste"/>
+        <w:numPr>
+          <w:ilvl w:val="0"/>
+          <w:numId w:val="18"/>
+        </w:numPr>
+        <w:rPr>
+          <w:lang w:val="fr-FR"/>
+        </w:rPr>
+      </w:pPr>
+      <w:r>
+        <w:rPr>
+          <w:lang w:val="fr-FR"/>
+        </w:rPr>
+        <w:t>Aller dans l’onglet « Profil »</w:t>
+      </w:r>
+    </w:p>
+    <w:p>
+      <w:pPr>
+        <w:pStyle w:val="Paragraphedeliste"/>
+        <w:numPr>
+          <w:ilvl w:val="0"/>
+          <w:numId w:val="18"/>
+        </w:numPr>
+        <w:rPr>
+          <w:lang w:val="fr-FR"/>
+        </w:rPr>
+      </w:pPr>
+      <w:r>
+        <w:rPr>
+          <w:lang w:val="fr-FR"/>
+        </w:rPr>
+        <w:t>Dans le champ « Arrière-Plan »</w:t>
+      </w:r>
+      <w:r>
+        <w:rPr>
+          <w:lang w:val="fr-FR"/>
+        </w:rPr>
+        <w:t>, sélectionner</w:t>
+      </w:r>
+      <w:r>
+        <w:rPr>
+          <w:lang w:val="fr-FR"/>
+        </w:rPr>
+        <w:t xml:space="preserve"> une image (JPEG seule</w:t>
+      </w:r>
+      <w:r>
+        <w:rPr>
+          <w:lang w:val="fr-FR"/>
+        </w:rPr>
+        <w:t>ment), et cliquer</w:t>
+      </w:r>
+      <w:r>
+        <w:rPr>
+          <w:lang w:val="fr-FR"/>
+        </w:rPr>
+        <w:t xml:space="preserve"> sur « Enregistrer les modifications »</w:t>
+      </w:r>
+    </w:p>
+    <w:p>
+      <w:pPr>
+        <w:pStyle w:val="Paragraphedeliste"/>
+        <w:numPr>
+          <w:ilvl w:val="0"/>
+          <w:numId w:val="18"/>
+        </w:numPr>
+        <w:rPr>
+          <w:lang w:val="fr-FR"/>
+        </w:rPr>
+      </w:pPr>
+      <w:r>
+        <w:rPr>
+          <w:lang w:val="fr-FR"/>
+        </w:rPr>
+        <w:t>Rafraichi</w:t>
+      </w:r>
+      <w:r>
+        <w:rPr>
+          <w:lang w:val="fr-FR"/>
+        </w:rPr>
+        <w:t>r</w:t>
+      </w:r>
+      <w:r>
+        <w:rPr>
+          <w:lang w:val="fr-FR"/>
+        </w:rPr>
+        <w:t xml:space="preserve"> le cach</w:t>
+      </w:r>
+      <w:r>
+        <w:rPr>
+          <w:lang w:val="fr-FR"/>
+        </w:rPr>
+        <w:t xml:space="preserve">e du </w:t>
+      </w:r>
       <w:bookmarkStart w:id="0" w:name="_GoBack"/>
       <w:bookmarkEnd w:id="0"/>
+      <w:r>
+        <w:rPr>
+          <w:lang w:val="fr-FR"/>
+        </w:rPr>
+        <w:t>navigateur (CTRL + MAJ + R sur Firefox)</w:t>
+      </w:r>
+    </w:p>
+    <w:p>
+      <w:pPr>
+        <w:pStyle w:val="Titre2"/>
+        <w:rPr>
+          <w:lang w:val="fr-FR"/>
+        </w:rPr>
+      </w:pPr>
+    </w:p>
+    <w:p>
+      <w:pPr>
+        <w:pStyle w:val="Titre2"/>
+        <w:rPr>
+          <w:lang w:val="fr-FR"/>
+        </w:rPr>
+      </w:pPr>
+      <w:r>
+        <w:rPr>
+          <w:lang w:val="fr-FR"/>
+        </w:rPr>
+        <w:t>Partager sur Facebook :</w:t>
+      </w:r>
+    </w:p>
+    <w:p>
+      <w:pPr>
+        <w:pStyle w:val="Paragraphedeliste"/>
+        <w:numPr>
+          <w:ilvl w:val="0"/>
+          <w:numId w:val="19"/>
+        </w:numPr>
+        <w:rPr>
+          <w:lang w:val="fr-FR"/>
+        </w:rPr>
+      </w:pPr>
+      <w:r>
+        <w:rPr>
+          <w:lang w:val="fr-FR"/>
+        </w:rPr>
+        <w:t>Aller dans l’onglet « Fil des fiches »</w:t>
+      </w:r>
+    </w:p>
+    <w:p>
+      <w:pPr>
+        <w:pStyle w:val="Paragraphedeliste"/>
+        <w:numPr>
+          <w:ilvl w:val="0"/>
+          <w:numId w:val="19"/>
+        </w:numPr>
+        <w:rPr>
+          <w:lang w:val="fr-FR"/>
+        </w:rPr>
+      </w:pPr>
+      <w:r>
+        <w:rPr>
+          <w:lang w:val="fr-FR"/>
+        </w:rPr>
+        <w:t>Cliquer sur le nom d’une fiche existante pour accéder à sa page de détails</w:t>
+      </w:r>
+    </w:p>
+    <w:p>
+      <w:pPr>
+        <w:pStyle w:val="Paragraphedeliste"/>
+        <w:numPr>
+          <w:ilvl w:val="0"/>
+          <w:numId w:val="19"/>
+        </w:numPr>
+        <w:rPr>
+          <w:lang w:val="fr-FR"/>
+        </w:rPr>
+      </w:pPr>
+      <w:r>
+        <w:rPr>
+          <w:lang w:val="fr-FR"/>
+        </w:rPr>
+        <w:t>Depuis cette page,</w:t>
+      </w:r>
+      <w:r>
+        <w:rPr>
+          <w:lang w:val="fr-FR"/>
+        </w:rPr>
+        <w:t xml:space="preserve"> il y a</w:t>
+      </w:r>
+      <w:r>
+        <w:rPr>
+          <w:lang w:val="fr-FR"/>
+        </w:rPr>
+        <w:t xml:space="preserve"> un </w:t>
+      </w:r>
+      <w:r>
+        <w:rPr>
+          <w:lang w:val="fr-FR"/>
+        </w:rPr>
+        <w:t>élément</w:t>
+      </w:r>
+      <w:r>
+        <w:rPr>
+          <w:lang w:val="fr-FR"/>
+        </w:rPr>
+        <w:t xml:space="preserve"> « SHARE » </w:t>
+      </w:r>
+      <w:r>
+        <w:rPr>
+          <w:lang w:val="fr-FR"/>
+        </w:rPr>
+        <w:t xml:space="preserve">qui </w:t>
+      </w:r>
+      <w:r>
+        <w:rPr>
+          <w:lang w:val="fr-FR"/>
+        </w:rPr>
+        <w:t>permet le partage de la fiche sur les réseaux sociaux, dont Facebook</w:t>
+      </w:r>
+    </w:p>
+    <w:p>
+      <w:pPr>
+        <w:rPr>
+          <w:lang w:val="fr-FR"/>
+        </w:rPr>
+      </w:pPr>
     </w:p>
     <w:p>
       <w:pPr>
@@ -571,6 +1186,7 @@
         <w:rPr>
           <w:lang w:val="fr-FR"/>
         </w:rPr>
+        <w:lastRenderedPageBreak/>
         <w:t>Onglet « Envoyer un message »</w:t>
       </w:r>
     </w:p>
@@ -603,7 +1219,6 @@
         <w:rPr>
           <w:lang w:val="fr-FR"/>
         </w:rPr>
-        <w:lastRenderedPageBreak/>
         <w:t>III –</w:t>
       </w:r>
     </w:p>
@@ -1207,6 +1822,184 @@
     </w:lvl>
   </w:abstractNum>
   <w:abstractNum w:abstractNumId="2">
+    <w:nsid w:val="181C311C"/>
+    <w:multiLevelType w:val="hybridMultilevel"/>
+    <w:tmpl w:val="96A4AD18"/>
+    <w:lvl w:ilvl="0" w:tplc="040C000F">
+      <w:start w:val="1"/>
+      <w:numFmt w:val="decimal"/>
+      <w:lvlText w:val="%1."/>
+      <w:lvlJc w:val="left"/>
+      <w:pPr>
+        <w:ind w:left="720" w:hanging="360"/>
+      </w:pPr>
+      <w:rPr>
+        <w:rFonts w:hint="default"/>
+      </w:rPr>
+    </w:lvl>
+    <w:lvl w:ilvl="1" w:tplc="040C0019" w:tentative="1">
+      <w:start w:val="1"/>
+      <w:numFmt w:val="lowerLetter"/>
+      <w:lvlText w:val="%2."/>
+      <w:lvlJc w:val="left"/>
+      <w:pPr>
+        <w:ind w:left="1440" w:hanging="360"/>
+      </w:pPr>
+    </w:lvl>
+    <w:lvl w:ilvl="2" w:tplc="040C001B" w:tentative="1">
+      <w:start w:val="1"/>
+      <w:numFmt w:val="lowerRoman"/>
+      <w:lvlText w:val="%3."/>
+      <w:lvlJc w:val="right"/>
+      <w:pPr>
+        <w:ind w:left="2160" w:hanging="180"/>
+      </w:pPr>
+    </w:lvl>
+    <w:lvl w:ilvl="3" w:tplc="040C000F" w:tentative="1">
+      <w:start w:val="1"/>
+      <w:numFmt w:val="decimal"/>
+      <w:lvlText w:val="%4."/>
+      <w:lvlJc w:val="left"/>
+      <w:pPr>
+        <w:ind w:left="2880" w:hanging="360"/>
+      </w:pPr>
+    </w:lvl>
+    <w:lvl w:ilvl="4" w:tplc="040C0019" w:tentative="1">
+      <w:start w:val="1"/>
+      <w:numFmt w:val="lowerLetter"/>
+      <w:lvlText w:val="%5."/>
+      <w:lvlJc w:val="left"/>
+      <w:pPr>
+        <w:ind w:left="3600" w:hanging="360"/>
+      </w:pPr>
+    </w:lvl>
+    <w:lvl w:ilvl="5" w:tplc="040C001B" w:tentative="1">
+      <w:start w:val="1"/>
+      <w:numFmt w:val="lowerRoman"/>
+      <w:lvlText w:val="%6."/>
+      <w:lvlJc w:val="right"/>
+      <w:pPr>
+        <w:ind w:left="4320" w:hanging="180"/>
+      </w:pPr>
+    </w:lvl>
+    <w:lvl w:ilvl="6" w:tplc="040C000F" w:tentative="1">
+      <w:start w:val="1"/>
+      <w:numFmt w:val="decimal"/>
+      <w:lvlText w:val="%7."/>
+      <w:lvlJc w:val="left"/>
+      <w:pPr>
+        <w:ind w:left="5040" w:hanging="360"/>
+      </w:pPr>
+    </w:lvl>
+    <w:lvl w:ilvl="7" w:tplc="040C0019" w:tentative="1">
+      <w:start w:val="1"/>
+      <w:numFmt w:val="lowerLetter"/>
+      <w:lvlText w:val="%8."/>
+      <w:lvlJc w:val="left"/>
+      <w:pPr>
+        <w:ind w:left="5760" w:hanging="360"/>
+      </w:pPr>
+    </w:lvl>
+    <w:lvl w:ilvl="8" w:tplc="040C001B" w:tentative="1">
+      <w:start w:val="1"/>
+      <w:numFmt w:val="lowerRoman"/>
+      <w:lvlText w:val="%9."/>
+      <w:lvlJc w:val="right"/>
+      <w:pPr>
+        <w:ind w:left="6480" w:hanging="180"/>
+      </w:pPr>
+    </w:lvl>
+  </w:abstractNum>
+  <w:abstractNum w:abstractNumId="3">
+    <w:nsid w:val="1FFF2019"/>
+    <w:multiLevelType w:val="hybridMultilevel"/>
+    <w:tmpl w:val="949C89CC"/>
+    <w:lvl w:ilvl="0" w:tplc="040C000F">
+      <w:start w:val="1"/>
+      <w:numFmt w:val="decimal"/>
+      <w:lvlText w:val="%1."/>
+      <w:lvlJc w:val="left"/>
+      <w:pPr>
+        <w:ind w:left="720" w:hanging="360"/>
+      </w:pPr>
+      <w:rPr>
+        <w:rFonts w:hint="default"/>
+      </w:rPr>
+    </w:lvl>
+    <w:lvl w:ilvl="1" w:tplc="040C0019" w:tentative="1">
+      <w:start w:val="1"/>
+      <w:numFmt w:val="lowerLetter"/>
+      <w:lvlText w:val="%2."/>
+      <w:lvlJc w:val="left"/>
+      <w:pPr>
+        <w:ind w:left="1440" w:hanging="360"/>
+      </w:pPr>
+    </w:lvl>
+    <w:lvl w:ilvl="2" w:tplc="040C001B" w:tentative="1">
+      <w:start w:val="1"/>
+      <w:numFmt w:val="lowerRoman"/>
+      <w:lvlText w:val="%3."/>
+      <w:lvlJc w:val="right"/>
+      <w:pPr>
+        <w:ind w:left="2160" w:hanging="180"/>
+      </w:pPr>
+    </w:lvl>
+    <w:lvl w:ilvl="3" w:tplc="040C000F" w:tentative="1">
+      <w:start w:val="1"/>
+      <w:numFmt w:val="decimal"/>
+      <w:lvlText w:val="%4."/>
+      <w:lvlJc w:val="left"/>
+      <w:pPr>
+        <w:ind w:left="2880" w:hanging="360"/>
+      </w:pPr>
+    </w:lvl>
+    <w:lvl w:ilvl="4" w:tplc="040C0019" w:tentative="1">
+      <w:start w:val="1"/>
+      <w:numFmt w:val="lowerLetter"/>
+      <w:lvlText w:val="%5."/>
+      <w:lvlJc w:val="left"/>
+      <w:pPr>
+        <w:ind w:left="3600" w:hanging="360"/>
+      </w:pPr>
+    </w:lvl>
+    <w:lvl w:ilvl="5" w:tplc="040C001B" w:tentative="1">
+      <w:start w:val="1"/>
+      <w:numFmt w:val="lowerRoman"/>
+      <w:lvlText w:val="%6."/>
+      <w:lvlJc w:val="right"/>
+      <w:pPr>
+        <w:ind w:left="4320" w:hanging="180"/>
+      </w:pPr>
+    </w:lvl>
+    <w:lvl w:ilvl="6" w:tplc="040C000F" w:tentative="1">
+      <w:start w:val="1"/>
+      <w:numFmt w:val="decimal"/>
+      <w:lvlText w:val="%7."/>
+      <w:lvlJc w:val="left"/>
+      <w:pPr>
+        <w:ind w:left="5040" w:hanging="360"/>
+      </w:pPr>
+    </w:lvl>
+    <w:lvl w:ilvl="7" w:tplc="040C0019" w:tentative="1">
+      <w:start w:val="1"/>
+      <w:numFmt w:val="lowerLetter"/>
+      <w:lvlText w:val="%8."/>
+      <w:lvlJc w:val="left"/>
+      <w:pPr>
+        <w:ind w:left="5760" w:hanging="360"/>
+      </w:pPr>
+    </w:lvl>
+    <w:lvl w:ilvl="8" w:tplc="040C001B" w:tentative="1">
+      <w:start w:val="1"/>
+      <w:numFmt w:val="lowerRoman"/>
+      <w:lvlText w:val="%9."/>
+      <w:lvlJc w:val="right"/>
+      <w:pPr>
+        <w:ind w:left="6480" w:hanging="180"/>
+      </w:pPr>
+    </w:lvl>
+  </w:abstractNum>
+  <w:abstractNum w:abstractNumId="4">
     <w:nsid w:val="243C3A2E"/>
     <w:multiLevelType w:val="hybridMultilevel"/>
     <w:tmpl w:val="E10E8D7A"/>
@@ -1295,7 +2088,7 @@
       </w:pPr>
     </w:lvl>
   </w:abstractNum>
-  <w:abstractNum w:abstractNumId="3">
+  <w:abstractNum w:abstractNumId="5">
     <w:nsid w:val="2AEF5E86"/>
     <w:multiLevelType w:val="hybridMultilevel"/>
     <w:tmpl w:val="83249118"/>
@@ -1384,7 +2177,96 @@
       </w:pPr>
     </w:lvl>
   </w:abstractNum>
-  <w:abstractNum w:abstractNumId="4">
+  <w:abstractNum w:abstractNumId="6">
+    <w:nsid w:val="2D024F48"/>
+    <w:multiLevelType w:val="hybridMultilevel"/>
+    <w:tmpl w:val="32A0B4DE"/>
+    <w:lvl w:ilvl="0" w:tplc="040C000F">
+      <w:start w:val="1"/>
+      <w:numFmt w:val="decimal"/>
+      <w:lvlText w:val="%1."/>
+      <w:lvlJc w:val="left"/>
+      <w:pPr>
+        <w:ind w:left="720" w:hanging="360"/>
+      </w:pPr>
+      <w:rPr>
+        <w:rFonts w:hint="default"/>
+      </w:rPr>
+    </w:lvl>
+    <w:lvl w:ilvl="1" w:tplc="040C0019" w:tentative="1">
+      <w:start w:val="1"/>
+      <w:numFmt w:val="lowerLetter"/>
+      <w:lvlText w:val="%2."/>
+      <w:lvlJc w:val="left"/>
+      <w:pPr>
+        <w:ind w:left="1440" w:hanging="360"/>
+      </w:pPr>
+    </w:lvl>
+    <w:lvl w:ilvl="2" w:tplc="040C001B" w:tentative="1">
+      <w:start w:val="1"/>
+      <w:numFmt w:val="lowerRoman"/>
+      <w:lvlText w:val="%3."/>
+      <w:lvlJc w:val="right"/>
+      <w:pPr>
+        <w:ind w:left="2160" w:hanging="180"/>
+      </w:pPr>
+    </w:lvl>
+    <w:lvl w:ilvl="3" w:tplc="040C000F" w:tentative="1">
+      <w:start w:val="1"/>
+      <w:numFmt w:val="decimal"/>
+      <w:lvlText w:val="%4."/>
+      <w:lvlJc w:val="left"/>
+      <w:pPr>
+        <w:ind w:left="2880" w:hanging="360"/>
+      </w:pPr>
+    </w:lvl>
+    <w:lvl w:ilvl="4" w:tplc="040C0019" w:tentative="1">
+      <w:start w:val="1"/>
+      <w:numFmt w:val="lowerLetter"/>
+      <w:lvlText w:val="%5."/>
+      <w:lvlJc w:val="left"/>
+      <w:pPr>
+        <w:ind w:left="3600" w:hanging="360"/>
+      </w:pPr>
+    </w:lvl>
+    <w:lvl w:ilvl="5" w:tplc="040C001B" w:tentative="1">
+      <w:start w:val="1"/>
+      <w:numFmt w:val="lowerRoman"/>
+      <w:lvlText w:val="%6."/>
+      <w:lvlJc w:val="right"/>
+      <w:pPr>
+        <w:ind w:left="4320" w:hanging="180"/>
+      </w:pPr>
+    </w:lvl>
+    <w:lvl w:ilvl="6" w:tplc="040C000F" w:tentative="1">
+      <w:start w:val="1"/>
+      <w:numFmt w:val="decimal"/>
+      <w:lvlText w:val="%7."/>
+      <w:lvlJc w:val="left"/>
+      <w:pPr>
+        <w:ind w:left="5040" w:hanging="360"/>
+      </w:pPr>
+    </w:lvl>
+    <w:lvl w:ilvl="7" w:tplc="040C0019" w:tentative="1">
+      <w:start w:val="1"/>
+      <w:numFmt w:val="lowerLetter"/>
+      <w:lvlText w:val="%8."/>
+      <w:lvlJc w:val="left"/>
+      <w:pPr>
+        <w:ind w:left="5760" w:hanging="360"/>
+      </w:pPr>
+    </w:lvl>
+    <w:lvl w:ilvl="8" w:tplc="040C001B" w:tentative="1">
+      <w:start w:val="1"/>
+      <w:numFmt w:val="lowerRoman"/>
+      <w:lvlText w:val="%9."/>
+      <w:lvlJc w:val="right"/>
+      <w:pPr>
+        <w:ind w:left="6480" w:hanging="180"/>
+      </w:pPr>
+    </w:lvl>
+  </w:abstractNum>
+  <w:abstractNum w:abstractNumId="7">
     <w:nsid w:val="2F417F39"/>
     <w:multiLevelType w:val="hybridMultilevel"/>
     <w:tmpl w:val="EDD4A7FA"/>
@@ -1496,7 +2378,7 @@
       </w:rPr>
     </w:lvl>
   </w:abstractNum>
-  <w:abstractNum w:abstractNumId="5">
+  <w:abstractNum w:abstractNumId="8">
     <w:nsid w:val="30FD0B5F"/>
     <w:multiLevelType w:val="hybridMultilevel"/>
     <w:tmpl w:val="DAEE9A5E"/>
@@ -1585,7 +2467,185 @@
       </w:pPr>
     </w:lvl>
   </w:abstractNum>
-  <w:abstractNum w:abstractNumId="6">
+  <w:abstractNum w:abstractNumId="9">
+    <w:nsid w:val="34A966B8"/>
+    <w:multiLevelType w:val="hybridMultilevel"/>
+    <w:tmpl w:val="9F52A868"/>
+    <w:lvl w:ilvl="0" w:tplc="040C000F">
+      <w:start w:val="1"/>
+      <w:numFmt w:val="decimal"/>
+      <w:lvlText w:val="%1."/>
+      <w:lvlJc w:val="left"/>
+      <w:pPr>
+        <w:ind w:left="720" w:hanging="360"/>
+      </w:pPr>
+      <w:rPr>
+        <w:rFonts w:hint="default"/>
+      </w:rPr>
+    </w:lvl>
+    <w:lvl w:ilvl="1" w:tplc="040C0019" w:tentative="1">
+      <w:start w:val="1"/>
+      <w:numFmt w:val="lowerLetter"/>
+      <w:lvlText w:val="%2."/>
+      <w:lvlJc w:val="left"/>
+      <w:pPr>
+        <w:ind w:left="1440" w:hanging="360"/>
+      </w:pPr>
+    </w:lvl>
+    <w:lvl w:ilvl="2" w:tplc="040C001B" w:tentative="1">
+      <w:start w:val="1"/>
+      <w:numFmt w:val="lowerRoman"/>
+      <w:lvlText w:val="%3."/>
+      <w:lvlJc w:val="right"/>
+      <w:pPr>
+        <w:ind w:left="2160" w:hanging="180"/>
+      </w:pPr>
+    </w:lvl>
+    <w:lvl w:ilvl="3" w:tplc="040C000F" w:tentative="1">
+      <w:start w:val="1"/>
+      <w:numFmt w:val="decimal"/>
+      <w:lvlText w:val="%4."/>
+      <w:lvlJc w:val="left"/>
+      <w:pPr>
+        <w:ind w:left="2880" w:hanging="360"/>
+      </w:pPr>
+    </w:lvl>
+    <w:lvl w:ilvl="4" w:tplc="040C0019" w:tentative="1">
+      <w:start w:val="1"/>
+      <w:numFmt w:val="lowerLetter"/>
+      <w:lvlText w:val="%5."/>
+      <w:lvlJc w:val="left"/>
+      <w:pPr>
+        <w:ind w:left="3600" w:hanging="360"/>
+      </w:pPr>
+    </w:lvl>
+    <w:lvl w:ilvl="5" w:tplc="040C001B" w:tentative="1">
+      <w:start w:val="1"/>
+      <w:numFmt w:val="lowerRoman"/>
+      <w:lvlText w:val="%6."/>
+      <w:lvlJc w:val="right"/>
+      <w:pPr>
+        <w:ind w:left="4320" w:hanging="180"/>
+      </w:pPr>
+    </w:lvl>
+    <w:lvl w:ilvl="6" w:tplc="040C000F" w:tentative="1">
+      <w:start w:val="1"/>
+      <w:numFmt w:val="decimal"/>
+      <w:lvlText w:val="%7."/>
+      <w:lvlJc w:val="left"/>
+      <w:pPr>
+        <w:ind w:left="5040" w:hanging="360"/>
+      </w:pPr>
+    </w:lvl>
+    <w:lvl w:ilvl="7" w:tplc="040C0019" w:tentative="1">
+      <w:start w:val="1"/>
+      <w:numFmt w:val="lowerLetter"/>
+      <w:lvlText w:val="%8."/>
+      <w:lvlJc w:val="left"/>
+      <w:pPr>
+        <w:ind w:left="5760" w:hanging="360"/>
+      </w:pPr>
+    </w:lvl>
+    <w:lvl w:ilvl="8" w:tplc="040C001B" w:tentative="1">
+      <w:start w:val="1"/>
+      <w:numFmt w:val="lowerRoman"/>
+      <w:lvlText w:val="%9."/>
+      <w:lvlJc w:val="right"/>
+      <w:pPr>
+        <w:ind w:left="6480" w:hanging="180"/>
+      </w:pPr>
+    </w:lvl>
+  </w:abstractNum>
+  <w:abstractNum w:abstractNumId="10">
+    <w:nsid w:val="364366DD"/>
+    <w:multiLevelType w:val="hybridMultilevel"/>
+    <w:tmpl w:val="15B4DA42"/>
+    <w:lvl w:ilvl="0" w:tplc="040C000F">
+      <w:start w:val="1"/>
+      <w:numFmt w:val="decimal"/>
+      <w:lvlText w:val="%1."/>
+      <w:lvlJc w:val="left"/>
+      <w:pPr>
+        <w:ind w:left="720" w:hanging="360"/>
+      </w:pPr>
+      <w:rPr>
+        <w:rFonts w:hint="default"/>
+      </w:rPr>
+    </w:lvl>
+    <w:lvl w:ilvl="1" w:tplc="040C0019" w:tentative="1">
+      <w:start w:val="1"/>
+      <w:numFmt w:val="lowerLetter"/>
+      <w:lvlText w:val="%2."/>
+      <w:lvlJc w:val="left"/>
+      <w:pPr>
+        <w:ind w:left="1440" w:hanging="360"/>
+      </w:pPr>
+    </w:lvl>
+    <w:lvl w:ilvl="2" w:tplc="040C001B" w:tentative="1">
+      <w:start w:val="1"/>
+      <w:numFmt w:val="lowerRoman"/>
+      <w:lvlText w:val="%3."/>
+      <w:lvlJc w:val="right"/>
+      <w:pPr>
+        <w:ind w:left="2160" w:hanging="180"/>
+      </w:pPr>
+    </w:lvl>
+    <w:lvl w:ilvl="3" w:tplc="040C000F" w:tentative="1">
+      <w:start w:val="1"/>
+      <w:numFmt w:val="decimal"/>
+      <w:lvlText w:val="%4."/>
+      <w:lvlJc w:val="left"/>
+      <w:pPr>
+        <w:ind w:left="2880" w:hanging="360"/>
+      </w:pPr>
+    </w:lvl>
+    <w:lvl w:ilvl="4" w:tplc="040C0019" w:tentative="1">
+      <w:start w:val="1"/>
+      <w:numFmt w:val="lowerLetter"/>
+      <w:lvlText w:val="%5."/>
+      <w:lvlJc w:val="left"/>
+      <w:pPr>
+        <w:ind w:left="3600" w:hanging="360"/>
+      </w:pPr>
+    </w:lvl>
+    <w:lvl w:ilvl="5" w:tplc="040C001B" w:tentative="1">
+      <w:start w:val="1"/>
+      <w:numFmt w:val="lowerRoman"/>
+      <w:lvlText w:val="%6."/>
+      <w:lvlJc w:val="right"/>
+      <w:pPr>
+        <w:ind w:left="4320" w:hanging="180"/>
+      </w:pPr>
+    </w:lvl>
+    <w:lvl w:ilvl="6" w:tplc="040C000F" w:tentative="1">
+      <w:start w:val="1"/>
+      <w:numFmt w:val="decimal"/>
+      <w:lvlText w:val="%7."/>
+      <w:lvlJc w:val="left"/>
+      <w:pPr>
+        <w:ind w:left="5040" w:hanging="360"/>
+      </w:pPr>
+    </w:lvl>
+    <w:lvl w:ilvl="7" w:tplc="040C0019" w:tentative="1">
+      <w:start w:val="1"/>
+      <w:numFmt w:val="lowerLetter"/>
+      <w:lvlText w:val="%8."/>
+      <w:lvlJc w:val="left"/>
+      <w:pPr>
+        <w:ind w:left="5760" w:hanging="360"/>
+      </w:pPr>
+    </w:lvl>
+    <w:lvl w:ilvl="8" w:tplc="040C001B" w:tentative="1">
+      <w:start w:val="1"/>
+      <w:numFmt w:val="lowerRoman"/>
+      <w:lvlText w:val="%9."/>
+      <w:lvlJc w:val="right"/>
+      <w:pPr>
+        <w:ind w:left="6480" w:hanging="180"/>
+      </w:pPr>
+    </w:lvl>
+  </w:abstractNum>
+  <w:abstractNum w:abstractNumId="11">
     <w:nsid w:val="375156C8"/>
     <w:multiLevelType w:val="hybridMultilevel"/>
     <w:tmpl w:val="62C0FDDC"/>
@@ -1674,7 +2734,7 @@
       </w:pPr>
     </w:lvl>
   </w:abstractNum>
-  <w:abstractNum w:abstractNumId="7">
+  <w:abstractNum w:abstractNumId="12">
     <w:nsid w:val="3ACB33A3"/>
     <w:multiLevelType w:val="hybridMultilevel"/>
     <w:tmpl w:val="C0D2CC96"/>
@@ -1763,7 +2823,7 @@
       </w:pPr>
     </w:lvl>
   </w:abstractNum>
-  <w:abstractNum w:abstractNumId="8">
+  <w:abstractNum w:abstractNumId="13">
     <w:nsid w:val="50657055"/>
     <w:multiLevelType w:val="hybridMultilevel"/>
     <w:tmpl w:val="83D895A6"/>
@@ -1852,7 +2912,7 @@
       </w:pPr>
     </w:lvl>
   </w:abstractNum>
-  <w:abstractNum w:abstractNumId="9">
+  <w:abstractNum w:abstractNumId="14">
     <w:nsid w:val="53AC3338"/>
     <w:multiLevelType w:val="hybridMultilevel"/>
     <w:tmpl w:val="A212F344"/>
@@ -1941,7 +3001,96 @@
       </w:pPr>
     </w:lvl>
   </w:abstractNum>
-  <w:abstractNum w:abstractNumId="10">
+  <w:abstractNum w:abstractNumId="15">
+    <w:nsid w:val="550C7E59"/>
+    <w:multiLevelType w:val="hybridMultilevel"/>
+    <w:tmpl w:val="9DA8C922"/>
+    <w:lvl w:ilvl="0" w:tplc="040C000F">
+      <w:start w:val="1"/>
+      <w:numFmt w:val="decimal"/>
+      <w:lvlText w:val="%1."/>
+      <w:lvlJc w:val="left"/>
+      <w:pPr>
+        <w:ind w:left="720" w:hanging="360"/>
+      </w:pPr>
+      <w:rPr>
+        <w:rFonts w:hint="default"/>
+      </w:rPr>
+    </w:lvl>
+    <w:lvl w:ilvl="1" w:tplc="040C0019" w:tentative="1">
+      <w:start w:val="1"/>
+      <w:numFmt w:val="lowerLetter"/>
+      <w:lvlText w:val="%2."/>
+      <w:lvlJc w:val="left"/>
+      <w:pPr>
+        <w:ind w:left="1440" w:hanging="360"/>
+      </w:pPr>
+    </w:lvl>
+    <w:lvl w:ilvl="2" w:tplc="040C001B" w:tentative="1">
+      <w:start w:val="1"/>
+      <w:numFmt w:val="lowerRoman"/>
+      <w:lvlText w:val="%3."/>
+      <w:lvlJc w:val="right"/>
+      <w:pPr>
+        <w:ind w:left="2160" w:hanging="180"/>
+      </w:pPr>
+    </w:lvl>
+    <w:lvl w:ilvl="3" w:tplc="040C000F" w:tentative="1">
+      <w:start w:val="1"/>
+      <w:numFmt w:val="decimal"/>
+      <w:lvlText w:val="%4."/>
+      <w:lvlJc w:val="left"/>
+      <w:pPr>
+        <w:ind w:left="2880" w:hanging="360"/>
+      </w:pPr>
+    </w:lvl>
+    <w:lvl w:ilvl="4" w:tplc="040C0019" w:tentative="1">
+      <w:start w:val="1"/>
+      <w:numFmt w:val="lowerLetter"/>
+      <w:lvlText w:val="%5."/>
+      <w:lvlJc w:val="left"/>
+      <w:pPr>
+        <w:ind w:left="3600" w:hanging="360"/>
+      </w:pPr>
+    </w:lvl>
+    <w:lvl w:ilvl="5" w:tplc="040C001B" w:tentative="1">
+      <w:start w:val="1"/>
+      <w:numFmt w:val="lowerRoman"/>
+      <w:lvlText w:val="%6."/>
+      <w:lvlJc w:val="right"/>
+      <w:pPr>
+        <w:ind w:left="4320" w:hanging="180"/>
+      </w:pPr>
+    </w:lvl>
+    <w:lvl w:ilvl="6" w:tplc="040C000F" w:tentative="1">
+      <w:start w:val="1"/>
+      <w:numFmt w:val="decimal"/>
+      <w:lvlText w:val="%7."/>
+      <w:lvlJc w:val="left"/>
+      <w:pPr>
+        <w:ind w:left="5040" w:hanging="360"/>
+      </w:pPr>
+    </w:lvl>
+    <w:lvl w:ilvl="7" w:tplc="040C0019" w:tentative="1">
+      <w:start w:val="1"/>
+      <w:numFmt w:val="lowerLetter"/>
+      <w:lvlText w:val="%8."/>
+      <w:lvlJc w:val="left"/>
+      <w:pPr>
+        <w:ind w:left="5760" w:hanging="360"/>
+      </w:pPr>
+    </w:lvl>
+    <w:lvl w:ilvl="8" w:tplc="040C001B" w:tentative="1">
+      <w:start w:val="1"/>
+      <w:numFmt w:val="lowerRoman"/>
+      <w:lvlText w:val="%9."/>
+      <w:lvlJc w:val="right"/>
+      <w:pPr>
+        <w:ind w:left="6480" w:hanging="180"/>
+      </w:pPr>
+    </w:lvl>
+  </w:abstractNum>
+  <w:abstractNum w:abstractNumId="16">
     <w:nsid w:val="585169F5"/>
     <w:multiLevelType w:val="hybridMultilevel"/>
     <w:tmpl w:val="42BEE4BE"/>
@@ -2030,7 +3179,7 @@
       </w:pPr>
     </w:lvl>
   </w:abstractNum>
-  <w:abstractNum w:abstractNumId="11">
+  <w:abstractNum w:abstractNumId="17">
     <w:nsid w:val="6B1856A5"/>
     <w:multiLevelType w:val="hybridMultilevel"/>
     <w:tmpl w:val="79680178"/>
@@ -2116,7 +3265,7 @@
       </w:pPr>
     </w:lvl>
   </w:abstractNum>
-  <w:abstractNum w:abstractNumId="12">
+  <w:abstractNum w:abstractNumId="18">
     <w:nsid w:val="7E107F77"/>
     <w:multiLevelType w:val="hybridMultilevel"/>
     <w:tmpl w:val="E7507868"/>
@@ -2206,43 +3355,61 @@
     </w:lvl>
   </w:abstractNum>
   <w:num w:numId="1">
-    <w:abstractNumId w:val="4"/>
+    <w:abstractNumId w:val="7"/>
   </w:num>
   <w:num w:numId="2">
+    <w:abstractNumId w:val="8"/>
+  </w:num>
+  <w:num w:numId="3">
+    <w:abstractNumId w:val="12"/>
+  </w:num>
+  <w:num w:numId="4">
     <w:abstractNumId w:val="5"/>
   </w:num>
-  <w:num w:numId="3">
-    <w:abstractNumId w:val="7"/>
-  </w:num>
-  <w:num w:numId="4">
-    <w:abstractNumId w:val="3"/>
-  </w:num>
   <w:num w:numId="5">
-    <w:abstractNumId w:val="12"/>
+    <w:abstractNumId w:val="18"/>
   </w:num>
   <w:num w:numId="6">
-    <w:abstractNumId w:val="11"/>
+    <w:abstractNumId w:val="17"/>
   </w:num>
   <w:num w:numId="7">
-    <w:abstractNumId w:val="9"/>
+    <w:abstractNumId w:val="14"/>
   </w:num>
   <w:num w:numId="8">
-    <w:abstractNumId w:val="8"/>
+    <w:abstractNumId w:val="13"/>
   </w:num>
   <w:num w:numId="9">
-    <w:abstractNumId w:val="6"/>
+    <w:abstractNumId w:val="11"/>
   </w:num>
   <w:num w:numId="10">
     <w:abstractNumId w:val="0"/>
   </w:num>
   <w:num w:numId="11">
-    <w:abstractNumId w:val="2"/>
+    <w:abstractNumId w:val="4"/>
   </w:num>
   <w:num w:numId="12">
-    <w:abstractNumId w:val="10"/>
+    <w:abstractNumId w:val="16"/>
   </w:num>
   <w:num w:numId="13">
     <w:abstractNumId w:val="1"/>
+  </w:num>
+  <w:num w:numId="14">
+    <w:abstractNumId w:val="9"/>
+  </w:num>
+  <w:num w:numId="15">
+    <w:abstractNumId w:val="2"/>
+  </w:num>
+  <w:num w:numId="16">
+    <w:abstractNumId w:val="3"/>
+  </w:num>
+  <w:num w:numId="17">
+    <w:abstractNumId w:val="6"/>
+  </w:num>
+  <w:num w:numId="18">
+    <w:abstractNumId w:val="15"/>
+  </w:num>
+  <w:num w:numId="19">
+    <w:abstractNumId w:val="10"/>
   </w:num>
 </w:numbering>
 </file>

</xml_diff>

<commit_message>
Bloquer l'acces au rapport par la barre d'adresse + guide de l'administrateur termine
</commit_message>
<xml_diff>
--- a/demarche_de_tests.docx
+++ b/demarche_de_tests.docx
@@ -26,7 +26,21 @@
         <w:rPr>
           <w:lang w:val="fr-FR"/>
         </w:rPr>
-        <w:t>La base de données du site Hobby-Cartes est MySQL version 5.5.28. La construction des tables et des enregistrements de test se font par l’intermédiaire du fichier base.sql.</w:t>
+        <w:t xml:space="preserve">La base de données du site Hobby-Cartes est MySQL version 5.5.28. La construction des tables et des enregistrements de test se font par l’intermédiaire du fichier </w:t>
+      </w:r>
+      <w:proofErr w:type="spellStart"/>
+      <w:r>
+        <w:rPr>
+          <w:lang w:val="fr-FR"/>
+        </w:rPr>
+        <w:t>base.sql</w:t>
+      </w:r>
+      <w:proofErr w:type="spellEnd"/>
+      <w:r>
+        <w:rPr>
+          <w:lang w:val="fr-FR"/>
+        </w:rPr>
+        <w:t>.</w:t>
       </w:r>
     </w:p>
     <w:p>
@@ -76,7 +90,21 @@
         <w:rPr>
           <w:lang w:val="fr-FR"/>
         </w:rPr>
-        <w:t>Entrer un nom d’utilisateur et mot de passe valide (ex : lvial / lvial123)</w:t>
+        <w:t xml:space="preserve">Entrer un nom d’utilisateur et mot de passe valide (ex : </w:t>
+      </w:r>
+      <w:proofErr w:type="spellStart"/>
+      <w:r>
+        <w:rPr>
+          <w:lang w:val="fr-FR"/>
+        </w:rPr>
+        <w:t>lvial</w:t>
+      </w:r>
+      <w:proofErr w:type="spellEnd"/>
+      <w:r>
+        <w:rPr>
+          <w:lang w:val="fr-FR"/>
+        </w:rPr>
+        <w:t xml:space="preserve"> / lvial123)</w:t>
       </w:r>
     </w:p>
     <w:p>
@@ -126,7 +154,21 @@
         <w:rPr>
           <w:lang w:val="fr-FR"/>
         </w:rPr>
-        <w:t>Se connecter avec le compte administrateur (mobby / hob_cartes5)</w:t>
+        <w:t>Se connecter avec le compte administrateur (</w:t>
+      </w:r>
+      <w:proofErr w:type="spellStart"/>
+      <w:r>
+        <w:rPr>
+          <w:lang w:val="fr-FR"/>
+        </w:rPr>
+        <w:t>mobby</w:t>
+      </w:r>
+      <w:proofErr w:type="spellEnd"/>
+      <w:r>
+        <w:rPr>
+          <w:lang w:val="fr-FR"/>
+        </w:rPr>
+        <w:t xml:space="preserve"> / hob_cartes5)</w:t>
       </w:r>
     </w:p>
     <w:p>
@@ -168,7 +210,21 @@
         <w:rPr>
           <w:lang w:val="fr-FR"/>
         </w:rPr>
-        <w:t xml:space="preserve"> un/des membres dans la liste grâce aux checkbox, puis cliquer sur « Supprimer »</w:t>
+        <w:t xml:space="preserve"> un/des membres dans la liste grâce aux </w:t>
+      </w:r>
+      <w:proofErr w:type="spellStart"/>
+      <w:r>
+        <w:rPr>
+          <w:lang w:val="fr-FR"/>
+        </w:rPr>
+        <w:t>checkbox</w:t>
+      </w:r>
+      <w:proofErr w:type="spellEnd"/>
+      <w:r>
+        <w:rPr>
+          <w:lang w:val="fr-FR"/>
+        </w:rPr>
+        <w:t>, puis cliquer sur « Supprimer »</w:t>
       </w:r>
     </w:p>
     <w:p>
@@ -218,7 +274,21 @@
         <w:rPr>
           <w:lang w:val="fr-FR"/>
         </w:rPr>
-        <w:t>Se connecter avec un membre (ex : lvial / lvial123)</w:t>
+        <w:t xml:space="preserve">Se connecter avec un membre (ex : </w:t>
+      </w:r>
+      <w:proofErr w:type="spellStart"/>
+      <w:r>
+        <w:rPr>
+          <w:lang w:val="fr-FR"/>
+        </w:rPr>
+        <w:t>lvial</w:t>
+      </w:r>
+      <w:proofErr w:type="spellEnd"/>
+      <w:r>
+        <w:rPr>
+          <w:lang w:val="fr-FR"/>
+        </w:rPr>
+        <w:t xml:space="preserve"> / lvial123)</w:t>
       </w:r>
     </w:p>
     <w:p>
@@ -517,6 +587,198 @@
           <w:lang w:val="fr-FR"/>
         </w:rPr>
         <w:t xml:space="preserve">e du </w:t>
+      </w:r>
+      <w:r>
+        <w:rPr>
+          <w:lang w:val="fr-FR"/>
+        </w:rPr>
+        <w:t>navigateur (CTRL + MAJ + R sur Firefox)</w:t>
+      </w:r>
+    </w:p>
+    <w:p>
+      <w:pPr>
+        <w:pStyle w:val="Titre2"/>
+        <w:rPr>
+          <w:lang w:val="fr-FR"/>
+        </w:rPr>
+      </w:pPr>
+    </w:p>
+    <w:p>
+      <w:pPr>
+        <w:pStyle w:val="Titre2"/>
+        <w:rPr>
+          <w:lang w:val="fr-FR"/>
+        </w:rPr>
+      </w:pPr>
+      <w:r>
+        <w:rPr>
+          <w:lang w:val="fr-FR"/>
+        </w:rPr>
+        <w:t>Partager sur Facebook :</w:t>
+      </w:r>
+    </w:p>
+    <w:p>
+      <w:pPr>
+        <w:pStyle w:val="Paragraphedeliste"/>
+        <w:numPr>
+          <w:ilvl w:val="0"/>
+          <w:numId w:val="19"/>
+        </w:numPr>
+        <w:rPr>
+          <w:lang w:val="fr-FR"/>
+        </w:rPr>
+      </w:pPr>
+      <w:r>
+        <w:rPr>
+          <w:lang w:val="fr-FR"/>
+        </w:rPr>
+        <w:t>Aller dans l’onglet « Fil des fiches »</w:t>
+      </w:r>
+    </w:p>
+    <w:p>
+      <w:pPr>
+        <w:pStyle w:val="Paragraphedeliste"/>
+        <w:numPr>
+          <w:ilvl w:val="0"/>
+          <w:numId w:val="19"/>
+        </w:numPr>
+        <w:rPr>
+          <w:lang w:val="fr-FR"/>
+        </w:rPr>
+      </w:pPr>
+      <w:r>
+        <w:rPr>
+          <w:lang w:val="fr-FR"/>
+        </w:rPr>
+        <w:t>Cliquer sur le nom d’une fiche existante pour accéder à sa page de détails</w:t>
+      </w:r>
+    </w:p>
+    <w:p>
+      <w:pPr>
+        <w:pStyle w:val="Paragraphedeliste"/>
+        <w:numPr>
+          <w:ilvl w:val="0"/>
+          <w:numId w:val="19"/>
+        </w:numPr>
+        <w:rPr>
+          <w:lang w:val="fr-FR"/>
+        </w:rPr>
+      </w:pPr>
+      <w:r>
+        <w:rPr>
+          <w:lang w:val="fr-FR"/>
+        </w:rPr>
+        <w:t>Depuis cette page,</w:t>
+      </w:r>
+      <w:r>
+        <w:rPr>
+          <w:lang w:val="fr-FR"/>
+        </w:rPr>
+        <w:t xml:space="preserve"> il y a</w:t>
+      </w:r>
+      <w:r>
+        <w:rPr>
+          <w:lang w:val="fr-FR"/>
+        </w:rPr>
+        <w:t xml:space="preserve"> un </w:t>
+      </w:r>
+      <w:r>
+        <w:rPr>
+          <w:lang w:val="fr-FR"/>
+        </w:rPr>
+        <w:t>élément</w:t>
+      </w:r>
+      <w:r>
+        <w:rPr>
+          <w:lang w:val="fr-FR"/>
+        </w:rPr>
+        <w:t xml:space="preserve"> « SHARE » </w:t>
+      </w:r>
+      <w:r>
+        <w:rPr>
+          <w:lang w:val="fr-FR"/>
+        </w:rPr>
+        <w:t xml:space="preserve">qui </w:t>
+      </w:r>
+      <w:r>
+        <w:rPr>
+          <w:lang w:val="fr-FR"/>
+        </w:rPr>
+        <w:t>permet le partage de la fiche sur les réseaux sociaux, dont Facebook</w:t>
+      </w:r>
+    </w:p>
+    <w:p>
+      <w:pPr>
+        <w:rPr>
+          <w:lang w:val="fr-FR"/>
+        </w:rPr>
+      </w:pPr>
+    </w:p>
+    <w:p>
+      <w:pPr>
+        <w:pStyle w:val="Titre2"/>
+        <w:spacing w:after="240"/>
+        <w:rPr>
+          <w:lang w:val="fr-FR"/>
+        </w:rPr>
+      </w:pPr>
+      <w:r>
+        <w:rPr>
+          <w:lang w:val="fr-FR"/>
+        </w:rPr>
+        <w:t>Gérer les commentaires :</w:t>
+      </w:r>
+    </w:p>
+    <w:p>
+      <w:pPr>
+        <w:spacing w:after="0"/>
+        <w:rPr>
+          <w:lang w:val="fr-FR"/>
+        </w:rPr>
+      </w:pPr>
+      <w:r>
+        <w:rPr>
+          <w:lang w:val="fr-FR"/>
+        </w:rPr>
+        <w:t xml:space="preserve">I – </w:t>
+      </w:r>
+    </w:p>
+    <w:p>
+      <w:pPr>
+        <w:pStyle w:val="Paragraphedeliste"/>
+        <w:numPr>
+          <w:ilvl w:val="0"/>
+          <w:numId w:val="9"/>
+        </w:numPr>
+        <w:rPr>
+          <w:lang w:val="fr-FR"/>
+        </w:rPr>
+      </w:pPr>
+      <w:r>
+        <w:rPr>
+          <w:lang w:val="fr-FR"/>
+        </w:rPr>
+        <w:t xml:space="preserve">Se connecter avec </w:t>
+      </w:r>
+      <w:proofErr w:type="spellStart"/>
+      <w:r>
+        <w:rPr>
+          <w:lang w:val="fr-FR"/>
+        </w:rPr>
+        <w:t>mobby</w:t>
+      </w:r>
+      <w:proofErr w:type="spellEnd"/>
+      <w:r>
+        <w:rPr>
+          <w:lang w:val="fr-FR"/>
+        </w:rPr>
+        <w:t>/</w:t>
+      </w:r>
+      <w:r>
+        <w:rPr>
+          <w:lang w:val="fr-FR"/>
+        </w:rPr>
+        <w:t>hob_cartes5</w:t>
       </w:r>
       <w:bookmarkStart w:id="0" w:name="_GoBack"/>
       <w:bookmarkEnd w:id="0"/>
@@ -524,127 +786,111 @@
         <w:rPr>
           <w:lang w:val="fr-FR"/>
         </w:rPr>
-        <w:t>navigateur (CTRL + MAJ + R sur Firefox)</w:t>
-      </w:r>
-    </w:p>
-    <w:p>
-      <w:pPr>
-        <w:pStyle w:val="Titre2"/>
-        <w:rPr>
-          <w:lang w:val="fr-FR"/>
-        </w:rPr>
-      </w:pPr>
-    </w:p>
-    <w:p>
-      <w:pPr>
-        <w:pStyle w:val="Titre2"/>
-        <w:rPr>
-          <w:lang w:val="fr-FR"/>
-        </w:rPr>
-      </w:pPr>
-      <w:r>
-        <w:rPr>
-          <w:lang w:val="fr-FR"/>
-        </w:rPr>
-        <w:t>Partager sur Facebook :</w:t>
-      </w:r>
-    </w:p>
-    <w:p>
-      <w:pPr>
-        <w:pStyle w:val="Paragraphedeliste"/>
-        <w:numPr>
-          <w:ilvl w:val="0"/>
-          <w:numId w:val="19"/>
-        </w:numPr>
-        <w:rPr>
-          <w:lang w:val="fr-FR"/>
-        </w:rPr>
-      </w:pPr>
-      <w:r>
-        <w:rPr>
-          <w:lang w:val="fr-FR"/>
-        </w:rPr>
-        <w:t>Aller dans l’onglet « Fil des fiches »</w:t>
-      </w:r>
-    </w:p>
-    <w:p>
-      <w:pPr>
-        <w:pStyle w:val="Paragraphedeliste"/>
-        <w:numPr>
-          <w:ilvl w:val="0"/>
-          <w:numId w:val="19"/>
-        </w:numPr>
-        <w:rPr>
-          <w:lang w:val="fr-FR"/>
-        </w:rPr>
-      </w:pPr>
-      <w:r>
-        <w:rPr>
-          <w:lang w:val="fr-FR"/>
-        </w:rPr>
-        <w:t>Cliquer sur le nom d’une fiche existante pour accéder à sa page de détails</w:t>
-      </w:r>
-    </w:p>
-    <w:p>
-      <w:pPr>
-        <w:pStyle w:val="Paragraphedeliste"/>
-        <w:numPr>
-          <w:ilvl w:val="0"/>
-          <w:numId w:val="19"/>
-        </w:numPr>
-        <w:rPr>
-          <w:lang w:val="fr-FR"/>
-        </w:rPr>
-      </w:pPr>
-      <w:r>
-        <w:rPr>
-          <w:lang w:val="fr-FR"/>
-        </w:rPr>
-        <w:t>Depuis cette page,</w:t>
-      </w:r>
-      <w:r>
-        <w:rPr>
-          <w:lang w:val="fr-FR"/>
-        </w:rPr>
-        <w:t xml:space="preserve"> il y a</w:t>
-      </w:r>
-      <w:r>
-        <w:rPr>
-          <w:lang w:val="fr-FR"/>
-        </w:rPr>
-        <w:t xml:space="preserve"> un </w:t>
-      </w:r>
-      <w:r>
-        <w:rPr>
-          <w:lang w:val="fr-FR"/>
-        </w:rPr>
-        <w:t>élément</w:t>
-      </w:r>
-      <w:r>
-        <w:rPr>
-          <w:lang w:val="fr-FR"/>
-        </w:rPr>
-        <w:t xml:space="preserve"> « SHARE » </w:t>
-      </w:r>
-      <w:r>
-        <w:rPr>
-          <w:lang w:val="fr-FR"/>
-        </w:rPr>
-        <w:t xml:space="preserve">qui </w:t>
-      </w:r>
-      <w:r>
-        <w:rPr>
-          <w:lang w:val="fr-FR"/>
-        </w:rPr>
-        <w:t>permet le partage de la fiche sur les réseaux sociaux, dont Facebook</w:t>
-      </w:r>
-    </w:p>
-    <w:p>
-      <w:pPr>
-        <w:rPr>
-          <w:lang w:val="fr-FR"/>
-        </w:rPr>
-      </w:pPr>
+        <w:t xml:space="preserve"> </w:t>
+      </w:r>
+      <w:r>
+        <w:rPr>
+          <w:lang w:val="fr-FR"/>
+        </w:rPr>
+        <w:t>Onglet « Fil de fiches »</w:t>
+      </w:r>
+    </w:p>
+    <w:p>
+      <w:pPr>
+        <w:pStyle w:val="Paragraphedeliste"/>
+        <w:numPr>
+          <w:ilvl w:val="0"/>
+          <w:numId w:val="9"/>
+        </w:numPr>
+        <w:rPr>
+          <w:lang w:val="fr-FR"/>
+        </w:rPr>
+      </w:pPr>
+      <w:r>
+        <w:rPr>
+          <w:lang w:val="fr-FR"/>
+        </w:rPr>
+        <w:t>Choisir l’une des fiches par l’image où le nom du joueur</w:t>
+      </w:r>
+    </w:p>
+    <w:p>
+      <w:pPr>
+        <w:pStyle w:val="Paragraphedeliste"/>
+        <w:numPr>
+          <w:ilvl w:val="0"/>
+          <w:numId w:val="9"/>
+        </w:numPr>
+        <w:rPr>
+          <w:lang w:val="fr-FR"/>
+        </w:rPr>
+      </w:pPr>
+      <w:r>
+        <w:rPr>
+          <w:lang w:val="fr-FR"/>
+        </w:rPr>
+        <w:t>S</w:t>
+      </w:r>
+      <w:r>
+        <w:rPr>
+          <w:lang w:val="fr-FR"/>
+        </w:rPr>
+        <w:t>électionner les commentaires à s</w:t>
+      </w:r>
+      <w:r>
+        <w:rPr>
+          <w:lang w:val="fr-FR"/>
+        </w:rPr>
+        <w:t>upprimer</w:t>
+      </w:r>
+    </w:p>
+    <w:p>
+      <w:pPr>
+        <w:pStyle w:val="Paragraphedeliste"/>
+        <w:numPr>
+          <w:ilvl w:val="0"/>
+          <w:numId w:val="9"/>
+        </w:numPr>
+        <w:rPr>
+          <w:lang w:val="fr-FR"/>
+        </w:rPr>
+      </w:pPr>
+      <w:r>
+        <w:rPr>
+          <w:lang w:val="fr-FR"/>
+        </w:rPr>
+        <w:t xml:space="preserve">Appuyer sur le bouton </w:t>
+      </w:r>
+      <w:r>
+        <w:rPr>
+          <w:lang w:val="fr-FR"/>
+        </w:rPr>
+        <w:t>« </w:t>
+      </w:r>
+      <w:r>
+        <w:rPr>
+          <w:lang w:val="fr-FR"/>
+        </w:rPr>
+        <w:t>Supprimer</w:t>
+      </w:r>
+      <w:r>
+        <w:rPr>
+          <w:lang w:val="fr-FR"/>
+        </w:rPr>
+        <w:t> »</w:t>
+      </w:r>
+    </w:p>
+    <w:p>
+      <w:pPr>
+        <w:rPr>
+          <w:lang w:val="fr-FR"/>
+        </w:rPr>
+      </w:pPr>
+      <w:r>
+        <w:rPr>
+          <w:lang w:val="fr-FR"/>
+        </w:rPr>
+        <w:t>Note : Il y a plus d’un chemin pour se rendre sur la page fiche. Celui-ci est le plus courant.</w:t>
+      </w:r>
     </w:p>
     <w:p>
       <w:pPr>
@@ -658,12 +904,11 @@
         <w:rPr>
           <w:lang w:val="fr-FR"/>
         </w:rPr>
-        <w:t>Gérer les commentaires :</w:t>
-      </w:r>
-    </w:p>
-    <w:p>
-      <w:pPr>
-        <w:spacing w:after="0"/>
+        <w:t>Commenter des fiches :</w:t>
+      </w:r>
+    </w:p>
+    <w:p>
+      <w:pPr>
         <w:rPr>
           <w:lang w:val="fr-FR"/>
         </w:rPr>
@@ -680,25 +925,39 @@
         <w:pStyle w:val="Paragraphedeliste"/>
         <w:numPr>
           <w:ilvl w:val="0"/>
-          <w:numId w:val="9"/>
-        </w:numPr>
-        <w:rPr>
-          <w:lang w:val="fr-FR"/>
-        </w:rPr>
-      </w:pPr>
-      <w:r>
-        <w:rPr>
-          <w:lang w:val="fr-FR"/>
-        </w:rPr>
-        <w:t>Se connecter avec admin/admin123</w:t>
-      </w:r>
-    </w:p>
-    <w:p>
-      <w:pPr>
-        <w:pStyle w:val="Paragraphedeliste"/>
-        <w:numPr>
-          <w:ilvl w:val="0"/>
-          <w:numId w:val="9"/>
+          <w:numId w:val="10"/>
+        </w:numPr>
+        <w:rPr>
+          <w:lang w:val="fr-FR"/>
+        </w:rPr>
+      </w:pPr>
+      <w:r>
+        <w:rPr>
+          <w:lang w:val="fr-FR"/>
+        </w:rPr>
+        <w:t xml:space="preserve">Se connecter avec </w:t>
+      </w:r>
+      <w:proofErr w:type="spellStart"/>
+      <w:r>
+        <w:rPr>
+          <w:lang w:val="fr-FR"/>
+        </w:rPr>
+        <w:t>jfcollin</w:t>
+      </w:r>
+      <w:proofErr w:type="spellEnd"/>
+      <w:r>
+        <w:rPr>
+          <w:lang w:val="fr-FR"/>
+        </w:rPr>
+        <w:t>/jfcollin123 (ou n’importe quel autre compte)</w:t>
+      </w:r>
+    </w:p>
+    <w:p>
+      <w:pPr>
+        <w:pStyle w:val="Paragraphedeliste"/>
+        <w:numPr>
+          <w:ilvl w:val="0"/>
+          <w:numId w:val="10"/>
         </w:numPr>
         <w:rPr>
           <w:lang w:val="fr-FR"/>
@@ -716,7 +975,7 @@
         <w:pStyle w:val="Paragraphedeliste"/>
         <w:numPr>
           <w:ilvl w:val="0"/>
-          <w:numId w:val="9"/>
+          <w:numId w:val="10"/>
         </w:numPr>
         <w:rPr>
           <w:lang w:val="fr-FR"/>
@@ -734,78 +993,54 @@
         <w:pStyle w:val="Paragraphedeliste"/>
         <w:numPr>
           <w:ilvl w:val="0"/>
-          <w:numId w:val="9"/>
-        </w:numPr>
-        <w:rPr>
-          <w:lang w:val="fr-FR"/>
-        </w:rPr>
-      </w:pPr>
-      <w:r>
-        <w:rPr>
-          <w:lang w:val="fr-FR"/>
-        </w:rPr>
-        <w:t>S</w:t>
-      </w:r>
-      <w:r>
-        <w:rPr>
-          <w:lang w:val="fr-FR"/>
-        </w:rPr>
-        <w:t>électionner les commentaires à s</w:t>
-      </w:r>
-      <w:r>
-        <w:rPr>
-          <w:lang w:val="fr-FR"/>
-        </w:rPr>
-        <w:t>upprimer</w:t>
-      </w:r>
-    </w:p>
-    <w:p>
-      <w:pPr>
-        <w:pStyle w:val="Paragraphedeliste"/>
-        <w:numPr>
-          <w:ilvl w:val="0"/>
-          <w:numId w:val="9"/>
-        </w:numPr>
-        <w:rPr>
-          <w:lang w:val="fr-FR"/>
-        </w:rPr>
-      </w:pPr>
-      <w:r>
-        <w:rPr>
-          <w:lang w:val="fr-FR"/>
-        </w:rPr>
-        <w:t xml:space="preserve">Appuyer sur le bouton </w:t>
-      </w:r>
-      <w:r>
-        <w:rPr>
-          <w:lang w:val="fr-FR"/>
-        </w:rPr>
-        <w:t>« </w:t>
-      </w:r>
-      <w:r>
-        <w:rPr>
-          <w:lang w:val="fr-FR"/>
-        </w:rPr>
-        <w:t>Supprimer</w:t>
-      </w:r>
-      <w:r>
-        <w:rPr>
-          <w:lang w:val="fr-FR"/>
-        </w:rPr>
-        <w:t> »</w:t>
-      </w:r>
-    </w:p>
-    <w:p>
-      <w:pPr>
-        <w:rPr>
-          <w:lang w:val="fr-FR"/>
-        </w:rPr>
-      </w:pPr>
-      <w:r>
-        <w:rPr>
-          <w:lang w:val="fr-FR"/>
-        </w:rPr>
-        <w:t>Note : Il y a plus d’un chemin pour se rendre sur la page fiche. Celui-ci est le plus courant.</w:t>
+          <w:numId w:val="10"/>
+        </w:numPr>
+        <w:rPr>
+          <w:lang w:val="fr-FR"/>
+        </w:rPr>
+      </w:pPr>
+      <w:r>
+        <w:rPr>
+          <w:lang w:val="fr-FR"/>
+        </w:rPr>
+        <w:t>Taper votre texte dans la boîte d’édition</w:t>
+      </w:r>
+    </w:p>
+    <w:p>
+      <w:pPr>
+        <w:pStyle w:val="Paragraphedeliste"/>
+        <w:numPr>
+          <w:ilvl w:val="0"/>
+          <w:numId w:val="10"/>
+        </w:numPr>
+        <w:rPr>
+          <w:lang w:val="fr-FR"/>
+        </w:rPr>
+      </w:pPr>
+      <w:r>
+        <w:rPr>
+          <w:lang w:val="fr-FR"/>
+        </w:rPr>
+        <w:t>Appuyer sur le bouton « Envoyer »</w:t>
+      </w:r>
+    </w:p>
+    <w:p>
+      <w:pPr>
+        <w:rPr>
+          <w:lang w:val="fr-FR"/>
+        </w:rPr>
+      </w:pPr>
+      <w:r>
+        <w:rPr>
+          <w:lang w:val="fr-FR"/>
+        </w:rPr>
+        <w:t>N</w:t>
+      </w:r>
+      <w:r>
+        <w:rPr>
+          <w:lang w:val="fr-FR"/>
+        </w:rPr>
+        <w:t>ote : Il y a plus d’un chemin pour se rendre sur la page fiche. Celui-ci est le plus courant.</w:t>
       </w:r>
     </w:p>
     <w:p>
@@ -820,129 +1055,438 @@
         <w:rPr>
           <w:lang w:val="fr-FR"/>
         </w:rPr>
-        <w:t>Commenter des fiches :</w:t>
-      </w:r>
-    </w:p>
-    <w:p>
-      <w:pPr>
-        <w:rPr>
-          <w:lang w:val="fr-FR"/>
-        </w:rPr>
-      </w:pPr>
-      <w:r>
-        <w:rPr>
-          <w:lang w:val="fr-FR"/>
-        </w:rPr>
-        <w:t xml:space="preserve">I – </w:t>
-      </w:r>
-    </w:p>
-    <w:p>
-      <w:pPr>
-        <w:pStyle w:val="Paragraphedeliste"/>
-        <w:numPr>
-          <w:ilvl w:val="0"/>
-          <w:numId w:val="10"/>
-        </w:numPr>
-        <w:rPr>
-          <w:lang w:val="fr-FR"/>
-        </w:rPr>
-      </w:pPr>
-      <w:r>
-        <w:rPr>
-          <w:lang w:val="fr-FR"/>
-        </w:rPr>
-        <w:t>Se connecter avec jfcollin/jfcollin123 (ou n’importe quel autre compte)</w:t>
-      </w:r>
-    </w:p>
-    <w:p>
-      <w:pPr>
-        <w:pStyle w:val="Paragraphedeliste"/>
-        <w:numPr>
-          <w:ilvl w:val="0"/>
-          <w:numId w:val="10"/>
-        </w:numPr>
-        <w:rPr>
-          <w:lang w:val="fr-FR"/>
-        </w:rPr>
-      </w:pPr>
-      <w:r>
-        <w:rPr>
-          <w:lang w:val="fr-FR"/>
-        </w:rPr>
-        <w:t>Onglet « Fil de fiches »</w:t>
-      </w:r>
-    </w:p>
-    <w:p>
-      <w:pPr>
-        <w:pStyle w:val="Paragraphedeliste"/>
-        <w:numPr>
-          <w:ilvl w:val="0"/>
-          <w:numId w:val="10"/>
-        </w:numPr>
-        <w:rPr>
-          <w:lang w:val="fr-FR"/>
-        </w:rPr>
-      </w:pPr>
-      <w:r>
-        <w:rPr>
-          <w:lang w:val="fr-FR"/>
-        </w:rPr>
-        <w:t>Choisir l’une des fiches par l’image où le nom du joueur</w:t>
-      </w:r>
-    </w:p>
-    <w:p>
-      <w:pPr>
-        <w:pStyle w:val="Paragraphedeliste"/>
-        <w:numPr>
-          <w:ilvl w:val="0"/>
-          <w:numId w:val="10"/>
-        </w:numPr>
-        <w:rPr>
-          <w:lang w:val="fr-FR"/>
-        </w:rPr>
-      </w:pPr>
-      <w:r>
-        <w:rPr>
-          <w:lang w:val="fr-FR"/>
-        </w:rPr>
-        <w:t>Taper votre texte dans la boîte d’édition</w:t>
-      </w:r>
-    </w:p>
-    <w:p>
-      <w:pPr>
-        <w:pStyle w:val="Paragraphedeliste"/>
-        <w:numPr>
-          <w:ilvl w:val="0"/>
-          <w:numId w:val="10"/>
-        </w:numPr>
-        <w:rPr>
-          <w:lang w:val="fr-FR"/>
-        </w:rPr>
-      </w:pPr>
-      <w:r>
-        <w:rPr>
-          <w:lang w:val="fr-FR"/>
-        </w:rPr>
-        <w:t>Appuyer sur le bouton « Envoyer »</w:t>
-      </w:r>
-    </w:p>
-    <w:p>
-      <w:pPr>
-        <w:rPr>
-          <w:lang w:val="fr-FR"/>
-        </w:rPr>
-      </w:pPr>
-      <w:r>
-        <w:rPr>
-          <w:lang w:val="fr-FR"/>
-        </w:rPr>
-        <w:t>N</w:t>
-      </w:r>
-      <w:r>
-        <w:rPr>
-          <w:lang w:val="fr-FR"/>
-        </w:rPr>
-        <w:t>ote : Il y a plus d’un chemin pour se rendre sur la page fiche. Celui-ci est le plus courant.</w:t>
+        <w:t>Envoyer des messages :</w:t>
+      </w:r>
+    </w:p>
+    <w:p>
+      <w:pPr>
+        <w:spacing w:after="0"/>
+        <w:rPr>
+          <w:lang w:val="fr-FR"/>
+        </w:rPr>
+      </w:pPr>
+      <w:r>
+        <w:rPr>
+          <w:lang w:val="fr-FR"/>
+        </w:rPr>
+        <w:t>I –</w:t>
+      </w:r>
+    </w:p>
+    <w:p>
+      <w:pPr>
+        <w:pStyle w:val="Paragraphedeliste"/>
+        <w:numPr>
+          <w:ilvl w:val="0"/>
+          <w:numId w:val="2"/>
+        </w:numPr>
+        <w:rPr>
+          <w:lang w:val="fr-FR"/>
+        </w:rPr>
+      </w:pPr>
+      <w:r>
+        <w:rPr>
+          <w:lang w:val="fr-FR"/>
+        </w:rPr>
+        <w:t xml:space="preserve">Se connecter avec </w:t>
+      </w:r>
+      <w:proofErr w:type="spellStart"/>
+      <w:r>
+        <w:rPr>
+          <w:lang w:val="fr-FR"/>
+        </w:rPr>
+        <w:t>lvial</w:t>
+      </w:r>
+      <w:proofErr w:type="spellEnd"/>
+      <w:r>
+        <w:rPr>
+          <w:lang w:val="fr-FR"/>
+        </w:rPr>
+        <w:t>/lvial123</w:t>
+      </w:r>
+    </w:p>
+    <w:p>
+      <w:pPr>
+        <w:pStyle w:val="Paragraphedeliste"/>
+        <w:numPr>
+          <w:ilvl w:val="0"/>
+          <w:numId w:val="2"/>
+        </w:numPr>
+        <w:rPr>
+          <w:lang w:val="fr-FR"/>
+        </w:rPr>
+      </w:pPr>
+      <w:r>
+        <w:rPr>
+          <w:lang w:val="fr-FR"/>
+        </w:rPr>
+        <w:t>Onglet « Profil »</w:t>
+      </w:r>
+    </w:p>
+    <w:p>
+      <w:pPr>
+        <w:pStyle w:val="Paragraphedeliste"/>
+        <w:numPr>
+          <w:ilvl w:val="0"/>
+          <w:numId w:val="2"/>
+        </w:numPr>
+        <w:rPr>
+          <w:lang w:val="fr-FR"/>
+        </w:rPr>
+      </w:pPr>
+      <w:r>
+        <w:rPr>
+          <w:lang w:val="fr-FR"/>
+        </w:rPr>
+        <w:t>Onglet « Visualiser ses messages »</w:t>
+      </w:r>
+    </w:p>
+    <w:p>
+      <w:pPr>
+        <w:pStyle w:val="Paragraphedeliste"/>
+        <w:numPr>
+          <w:ilvl w:val="0"/>
+          <w:numId w:val="2"/>
+        </w:numPr>
+        <w:rPr>
+          <w:lang w:val="fr-FR"/>
+        </w:rPr>
+      </w:pPr>
+      <w:r>
+        <w:rPr>
+          <w:lang w:val="fr-FR"/>
+        </w:rPr>
+        <w:t xml:space="preserve">Ouvrir </w:t>
+      </w:r>
+      <w:r>
+        <w:rPr>
+          <w:lang w:val="fr-FR"/>
+        </w:rPr>
+        <w:t xml:space="preserve">le premier message intitulé </w:t>
+      </w:r>
+      <w:r>
+        <w:rPr>
+          <w:lang w:val="fr-FR"/>
+        </w:rPr>
+        <w:t>« Wow »</w:t>
+      </w:r>
+    </w:p>
+    <w:p>
+      <w:pPr>
+        <w:pStyle w:val="Paragraphedeliste"/>
+        <w:numPr>
+          <w:ilvl w:val="0"/>
+          <w:numId w:val="2"/>
+        </w:numPr>
+        <w:rPr>
+          <w:lang w:val="fr-FR"/>
+        </w:rPr>
+      </w:pPr>
+      <w:r>
+        <w:rPr>
+          <w:lang w:val="fr-FR"/>
+        </w:rPr>
+        <w:t>Cliquer sur « </w:t>
+      </w:r>
+      <w:r>
+        <w:rPr>
+          <w:lang w:val="fr-FR"/>
+        </w:rPr>
+        <w:t>Répondre</w:t>
+      </w:r>
+      <w:r>
+        <w:rPr>
+          <w:lang w:val="fr-FR"/>
+        </w:rPr>
+        <w:t> » et envoyer une réponse</w:t>
+      </w:r>
+    </w:p>
+    <w:p>
+      <w:pPr>
+        <w:spacing w:after="0"/>
+        <w:rPr>
+          <w:lang w:val="fr-FR"/>
+        </w:rPr>
+      </w:pPr>
+      <w:r>
+        <w:rPr>
+          <w:lang w:val="fr-FR"/>
+        </w:rPr>
+        <w:t xml:space="preserve">II – </w:t>
+      </w:r>
+    </w:p>
+    <w:p>
+      <w:pPr>
+        <w:pStyle w:val="Paragraphedeliste"/>
+        <w:numPr>
+          <w:ilvl w:val="0"/>
+          <w:numId w:val="3"/>
+        </w:numPr>
+        <w:rPr>
+          <w:lang w:val="fr-FR"/>
+        </w:rPr>
+      </w:pPr>
+      <w:r>
+        <w:rPr>
+          <w:lang w:val="fr-FR"/>
+        </w:rPr>
+        <w:t>Se connecter</w:t>
+      </w:r>
+      <w:r>
+        <w:rPr>
+          <w:lang w:val="fr-FR"/>
+        </w:rPr>
+        <w:t xml:space="preserve"> ou rester connecté</w:t>
+      </w:r>
+      <w:r>
+        <w:rPr>
+          <w:lang w:val="fr-FR"/>
+        </w:rPr>
+        <w:t xml:space="preserve"> avec </w:t>
+      </w:r>
+      <w:proofErr w:type="spellStart"/>
+      <w:r>
+        <w:rPr>
+          <w:lang w:val="fr-FR"/>
+        </w:rPr>
+        <w:t>lvial</w:t>
+      </w:r>
+      <w:proofErr w:type="spellEnd"/>
+      <w:r>
+        <w:rPr>
+          <w:lang w:val="fr-FR"/>
+        </w:rPr>
+        <w:t>/lvial123</w:t>
+      </w:r>
+    </w:p>
+    <w:p>
+      <w:pPr>
+        <w:pStyle w:val="Paragraphedeliste"/>
+        <w:numPr>
+          <w:ilvl w:val="0"/>
+          <w:numId w:val="3"/>
+        </w:numPr>
+        <w:rPr>
+          <w:lang w:val="fr-FR"/>
+        </w:rPr>
+      </w:pPr>
+      <w:r>
+        <w:rPr>
+          <w:lang w:val="fr-FR"/>
+        </w:rPr>
+        <w:t>Ouvrir le profil d</w:t>
+      </w:r>
+      <w:r>
+        <w:rPr>
+          <w:lang w:val="fr-FR"/>
+        </w:rPr>
+        <w:t xml:space="preserve">u </w:t>
+      </w:r>
+      <w:r>
+        <w:rPr>
+          <w:lang w:val="fr-FR"/>
+        </w:rPr>
+        <w:t xml:space="preserve">membre </w:t>
+      </w:r>
+      <w:r>
+        <w:rPr>
+          <w:lang w:val="fr-FR"/>
+        </w:rPr>
+        <w:t>« </w:t>
+      </w:r>
+      <w:proofErr w:type="spellStart"/>
+      <w:r>
+        <w:t>jfcollin</w:t>
+      </w:r>
+      <w:proofErr w:type="spellEnd"/>
+      <w:r>
+        <w:t> »</w:t>
+      </w:r>
+    </w:p>
+    <w:p>
+      <w:pPr>
+        <w:pStyle w:val="Paragraphedeliste"/>
+        <w:numPr>
+          <w:ilvl w:val="0"/>
+          <w:numId w:val="3"/>
+        </w:numPr>
+        <w:rPr>
+          <w:lang w:val="fr-FR"/>
+        </w:rPr>
+      </w:pPr>
+      <w:r>
+        <w:rPr>
+          <w:lang w:val="fr-FR"/>
+        </w:rPr>
+        <w:t>Onglet « Envoyer un message »</w:t>
+      </w:r>
+    </w:p>
+    <w:p>
+      <w:pPr>
+        <w:pStyle w:val="Paragraphedeliste"/>
+        <w:numPr>
+          <w:ilvl w:val="0"/>
+          <w:numId w:val="3"/>
+        </w:numPr>
+        <w:rPr>
+          <w:lang w:val="fr-FR"/>
+        </w:rPr>
+      </w:pPr>
+      <w:r>
+        <w:rPr>
+          <w:lang w:val="fr-FR"/>
+        </w:rPr>
+        <w:lastRenderedPageBreak/>
+        <w:t>Ecrire un objet et du contenu puis cliquer sur « Envoyer »</w:t>
+      </w:r>
+    </w:p>
+    <w:p>
+      <w:pPr>
+        <w:spacing w:after="0"/>
+        <w:rPr>
+          <w:lang w:val="fr-FR"/>
+        </w:rPr>
+      </w:pPr>
+      <w:r>
+        <w:rPr>
+          <w:lang w:val="fr-FR"/>
+        </w:rPr>
+        <w:t>III –</w:t>
+      </w:r>
+    </w:p>
+    <w:p>
+      <w:pPr>
+        <w:pStyle w:val="Paragraphedeliste"/>
+        <w:numPr>
+          <w:ilvl w:val="0"/>
+          <w:numId w:val="4"/>
+        </w:numPr>
+        <w:rPr>
+          <w:lang w:val="fr-FR"/>
+        </w:rPr>
+      </w:pPr>
+      <w:r>
+        <w:rPr>
+          <w:lang w:val="fr-FR"/>
+        </w:rPr>
+        <w:t xml:space="preserve">Se connecter avec </w:t>
+      </w:r>
+      <w:proofErr w:type="spellStart"/>
+      <w:r>
+        <w:rPr>
+          <w:lang w:val="fr-FR"/>
+        </w:rPr>
+        <w:t>jfcollin</w:t>
+      </w:r>
+      <w:proofErr w:type="spellEnd"/>
+      <w:r>
+        <w:rPr>
+          <w:lang w:val="fr-FR"/>
+        </w:rPr>
+        <w:t>/jfcollin1233</w:t>
+      </w:r>
+    </w:p>
+    <w:p>
+      <w:pPr>
+        <w:pStyle w:val="Paragraphedeliste"/>
+        <w:numPr>
+          <w:ilvl w:val="0"/>
+          <w:numId w:val="4"/>
+        </w:numPr>
+        <w:rPr>
+          <w:lang w:val="fr-FR"/>
+        </w:rPr>
+      </w:pPr>
+      <w:r>
+        <w:rPr>
+          <w:lang w:val="fr-FR"/>
+        </w:rPr>
+        <w:t>Onglet « Profil »</w:t>
+      </w:r>
+    </w:p>
+    <w:p>
+      <w:pPr>
+        <w:pStyle w:val="Paragraphedeliste"/>
+        <w:numPr>
+          <w:ilvl w:val="0"/>
+          <w:numId w:val="4"/>
+        </w:numPr>
+        <w:rPr>
+          <w:lang w:val="fr-FR"/>
+        </w:rPr>
+      </w:pPr>
+      <w:r>
+        <w:rPr>
+          <w:lang w:val="fr-FR"/>
+        </w:rPr>
+        <w:t>Onglet « Visualiser ses messages »</w:t>
+      </w:r>
+    </w:p>
+    <w:p>
+      <w:pPr>
+        <w:pStyle w:val="Paragraphedeliste"/>
+        <w:numPr>
+          <w:ilvl w:val="0"/>
+          <w:numId w:val="4"/>
+        </w:numPr>
+        <w:rPr>
+          <w:lang w:val="fr-FR"/>
+        </w:rPr>
+      </w:pPr>
+      <w:r>
+        <w:rPr>
+          <w:lang w:val="fr-FR"/>
+        </w:rPr>
+        <w:t>Vérifier que les deux messages sont là</w:t>
+      </w:r>
+    </w:p>
+    <w:p>
+      <w:pPr>
+        <w:pStyle w:val="Paragraphedeliste"/>
+        <w:numPr>
+          <w:ilvl w:val="0"/>
+          <w:numId w:val="4"/>
+        </w:numPr>
+        <w:rPr>
+          <w:lang w:val="fr-FR"/>
+        </w:rPr>
+      </w:pPr>
+      <w:r>
+        <w:rPr>
+          <w:lang w:val="fr-FR"/>
+        </w:rPr>
+        <w:t>En supprimer un avec le bouton « Supprimer » de quand on visualise un message</w:t>
+      </w:r>
+    </w:p>
+    <w:p>
+      <w:pPr>
+        <w:pStyle w:val="Paragraphedeliste"/>
+        <w:numPr>
+          <w:ilvl w:val="0"/>
+          <w:numId w:val="4"/>
+        </w:numPr>
+        <w:rPr>
+          <w:lang w:val="fr-FR"/>
+        </w:rPr>
+      </w:pPr>
+      <w:r>
+        <w:rPr>
+          <w:lang w:val="fr-FR"/>
+        </w:rPr>
+        <w:t xml:space="preserve">Supprimer l’autre avec la </w:t>
+      </w:r>
+      <w:proofErr w:type="spellStart"/>
+      <w:r>
+        <w:rPr>
+          <w:lang w:val="fr-FR"/>
+        </w:rPr>
+        <w:t>checkbox</w:t>
+      </w:r>
+      <w:proofErr w:type="spellEnd"/>
+      <w:r>
+        <w:rPr>
+          <w:lang w:val="fr-FR"/>
+        </w:rPr>
+        <w:t xml:space="preserve"> et le bouton « Supprimer » de la liste des messages</w:t>
       </w:r>
     </w:p>
     <w:p>
@@ -957,7 +1501,7 @@
         <w:rPr>
           <w:lang w:val="fr-FR"/>
         </w:rPr>
-        <w:t>Envoyer des messages :</w:t>
+        <w:t>Faire des offres :</w:t>
       </w:r>
     </w:p>
     <w:p>
@@ -971,363 +1515,57 @@
         <w:rPr>
           <w:lang w:val="fr-FR"/>
         </w:rPr>
-        <w:t>I –</w:t>
-      </w:r>
-    </w:p>
-    <w:p>
-      <w:pPr>
-        <w:pStyle w:val="Paragraphedeliste"/>
-        <w:numPr>
-          <w:ilvl w:val="0"/>
-          <w:numId w:val="2"/>
-        </w:numPr>
-        <w:rPr>
-          <w:lang w:val="fr-FR"/>
-        </w:rPr>
-      </w:pPr>
-      <w:r>
-        <w:rPr>
-          <w:lang w:val="fr-FR"/>
-        </w:rPr>
-        <w:t>Se connecter avec lvial/lvial123</w:t>
-      </w:r>
-    </w:p>
-    <w:p>
-      <w:pPr>
-        <w:pStyle w:val="Paragraphedeliste"/>
-        <w:numPr>
-          <w:ilvl w:val="0"/>
-          <w:numId w:val="2"/>
-        </w:numPr>
-        <w:rPr>
-          <w:lang w:val="fr-FR"/>
-        </w:rPr>
-      </w:pPr>
-      <w:r>
-        <w:rPr>
-          <w:lang w:val="fr-FR"/>
-        </w:rPr>
-        <w:t>Onglet « Profil »</w:t>
-      </w:r>
-    </w:p>
-    <w:p>
-      <w:pPr>
-        <w:pStyle w:val="Paragraphedeliste"/>
-        <w:numPr>
-          <w:ilvl w:val="0"/>
-          <w:numId w:val="2"/>
-        </w:numPr>
-        <w:rPr>
-          <w:lang w:val="fr-FR"/>
-        </w:rPr>
-      </w:pPr>
-      <w:r>
-        <w:rPr>
-          <w:lang w:val="fr-FR"/>
-        </w:rPr>
-        <w:t>Onglet « Visualiser ses messages »</w:t>
-      </w:r>
-    </w:p>
-    <w:p>
-      <w:pPr>
-        <w:pStyle w:val="Paragraphedeliste"/>
-        <w:numPr>
-          <w:ilvl w:val="0"/>
-          <w:numId w:val="2"/>
-        </w:numPr>
-        <w:rPr>
-          <w:lang w:val="fr-FR"/>
-        </w:rPr>
-      </w:pPr>
-      <w:r>
-        <w:rPr>
-          <w:lang w:val="fr-FR"/>
-        </w:rPr>
-        <w:t xml:space="preserve">Ouvrir </w:t>
-      </w:r>
-      <w:r>
-        <w:rPr>
-          <w:lang w:val="fr-FR"/>
-        </w:rPr>
-        <w:t xml:space="preserve">le premier message intitulé </w:t>
-      </w:r>
-      <w:r>
-        <w:rPr>
-          <w:lang w:val="fr-FR"/>
-        </w:rPr>
-        <w:t>« Wow »</w:t>
-      </w:r>
-    </w:p>
-    <w:p>
-      <w:pPr>
-        <w:pStyle w:val="Paragraphedeliste"/>
-        <w:numPr>
-          <w:ilvl w:val="0"/>
-          <w:numId w:val="2"/>
-        </w:numPr>
-        <w:rPr>
-          <w:lang w:val="fr-FR"/>
-        </w:rPr>
-      </w:pPr>
-      <w:r>
-        <w:rPr>
-          <w:lang w:val="fr-FR"/>
-        </w:rPr>
-        <w:t>Cliquer sur « </w:t>
-      </w:r>
-      <w:r>
-        <w:rPr>
-          <w:lang w:val="fr-FR"/>
-        </w:rPr>
-        <w:t>Répondre</w:t>
-      </w:r>
-      <w:r>
-        <w:rPr>
-          <w:lang w:val="fr-FR"/>
-        </w:rPr>
-        <w:t> » et envoyer une réponse</w:t>
-      </w:r>
-    </w:p>
-    <w:p>
-      <w:pPr>
-        <w:spacing w:after="0"/>
-        <w:rPr>
-          <w:lang w:val="fr-FR"/>
-        </w:rPr>
-      </w:pPr>
-      <w:r>
-        <w:rPr>
-          <w:lang w:val="fr-FR"/>
-        </w:rPr>
-        <w:t xml:space="preserve">II – </w:t>
-      </w:r>
-    </w:p>
-    <w:p>
-      <w:pPr>
-        <w:pStyle w:val="Paragraphedeliste"/>
-        <w:numPr>
-          <w:ilvl w:val="0"/>
-          <w:numId w:val="3"/>
-        </w:numPr>
-        <w:rPr>
-          <w:lang w:val="fr-FR"/>
-        </w:rPr>
-      </w:pPr>
-      <w:r>
-        <w:rPr>
-          <w:lang w:val="fr-FR"/>
-        </w:rPr>
-        <w:t>Se connecter</w:t>
-      </w:r>
-      <w:r>
-        <w:rPr>
-          <w:lang w:val="fr-FR"/>
-        </w:rPr>
-        <w:t xml:space="preserve"> ou rester connecté</w:t>
-      </w:r>
-      <w:r>
-        <w:rPr>
-          <w:lang w:val="fr-FR"/>
-        </w:rPr>
-        <w:t xml:space="preserve"> avec lvial/lvial123</w:t>
-      </w:r>
-    </w:p>
-    <w:p>
-      <w:pPr>
-        <w:pStyle w:val="Paragraphedeliste"/>
-        <w:numPr>
-          <w:ilvl w:val="0"/>
-          <w:numId w:val="3"/>
-        </w:numPr>
-        <w:rPr>
-          <w:lang w:val="fr-FR"/>
-        </w:rPr>
-      </w:pPr>
-      <w:r>
-        <w:rPr>
-          <w:lang w:val="fr-FR"/>
-        </w:rPr>
-        <w:t>Ouvrir le profil d</w:t>
-      </w:r>
-      <w:r>
-        <w:rPr>
-          <w:lang w:val="fr-FR"/>
-        </w:rPr>
-        <w:t xml:space="preserve">u </w:t>
-      </w:r>
-      <w:r>
-        <w:rPr>
-          <w:lang w:val="fr-FR"/>
-        </w:rPr>
-        <w:t xml:space="preserve">membre </w:t>
-      </w:r>
-      <w:r>
-        <w:rPr>
-          <w:lang w:val="fr-FR"/>
-        </w:rPr>
-        <w:t>« </w:t>
-      </w:r>
-      <w:r>
-        <w:t>jfcollin »</w:t>
-      </w:r>
-    </w:p>
-    <w:p>
-      <w:pPr>
-        <w:pStyle w:val="Paragraphedeliste"/>
-        <w:numPr>
-          <w:ilvl w:val="0"/>
-          <w:numId w:val="3"/>
-        </w:numPr>
-        <w:rPr>
-          <w:lang w:val="fr-FR"/>
-        </w:rPr>
-      </w:pPr>
-      <w:r>
-        <w:rPr>
-          <w:lang w:val="fr-FR"/>
-        </w:rPr>
-        <w:lastRenderedPageBreak/>
-        <w:t>Onglet « Envoyer un message »</w:t>
-      </w:r>
-    </w:p>
-    <w:p>
-      <w:pPr>
-        <w:pStyle w:val="Paragraphedeliste"/>
-        <w:numPr>
-          <w:ilvl w:val="0"/>
-          <w:numId w:val="3"/>
-        </w:numPr>
-        <w:rPr>
-          <w:lang w:val="fr-FR"/>
-        </w:rPr>
-      </w:pPr>
-      <w:r>
-        <w:rPr>
-          <w:lang w:val="fr-FR"/>
-        </w:rPr>
-        <w:t>Ecrire un objet et du contenu puis cliquer sur « Envoyer »</w:t>
-      </w:r>
-    </w:p>
-    <w:p>
-      <w:pPr>
-        <w:spacing w:after="0"/>
-        <w:rPr>
-          <w:lang w:val="fr-FR"/>
-        </w:rPr>
-      </w:pPr>
-      <w:r>
-        <w:rPr>
-          <w:lang w:val="fr-FR"/>
-        </w:rPr>
-        <w:t>III –</w:t>
-      </w:r>
-    </w:p>
-    <w:p>
-      <w:pPr>
-        <w:pStyle w:val="Paragraphedeliste"/>
-        <w:numPr>
-          <w:ilvl w:val="0"/>
-          <w:numId w:val="4"/>
-        </w:numPr>
-        <w:rPr>
-          <w:lang w:val="fr-FR"/>
-        </w:rPr>
-      </w:pPr>
-      <w:r>
-        <w:rPr>
-          <w:lang w:val="fr-FR"/>
-        </w:rPr>
-        <w:t>Se connecter avec jfcollin/jfcollin1233</w:t>
-      </w:r>
-    </w:p>
-    <w:p>
-      <w:pPr>
-        <w:pStyle w:val="Paragraphedeliste"/>
-        <w:numPr>
-          <w:ilvl w:val="0"/>
-          <w:numId w:val="4"/>
-        </w:numPr>
-        <w:rPr>
-          <w:lang w:val="fr-FR"/>
-        </w:rPr>
-      </w:pPr>
-      <w:r>
-        <w:rPr>
-          <w:lang w:val="fr-FR"/>
-        </w:rPr>
-        <w:t>Onglet « Profil »</w:t>
-      </w:r>
-    </w:p>
-    <w:p>
-      <w:pPr>
-        <w:pStyle w:val="Paragraphedeliste"/>
-        <w:numPr>
-          <w:ilvl w:val="0"/>
-          <w:numId w:val="4"/>
-        </w:numPr>
-        <w:rPr>
-          <w:lang w:val="fr-FR"/>
-        </w:rPr>
-      </w:pPr>
-      <w:r>
-        <w:rPr>
-          <w:lang w:val="fr-FR"/>
-        </w:rPr>
-        <w:t>Onglet « Visualiser ses messages »</w:t>
-      </w:r>
-    </w:p>
-    <w:p>
-      <w:pPr>
-        <w:pStyle w:val="Paragraphedeliste"/>
-        <w:numPr>
-          <w:ilvl w:val="0"/>
-          <w:numId w:val="4"/>
-        </w:numPr>
-        <w:rPr>
-          <w:lang w:val="fr-FR"/>
-        </w:rPr>
-      </w:pPr>
-      <w:r>
-        <w:rPr>
-          <w:lang w:val="fr-FR"/>
-        </w:rPr>
-        <w:t>Vérifier que les deux messages sont là</w:t>
-      </w:r>
-    </w:p>
-    <w:p>
-      <w:pPr>
-        <w:pStyle w:val="Paragraphedeliste"/>
-        <w:numPr>
-          <w:ilvl w:val="0"/>
-          <w:numId w:val="4"/>
-        </w:numPr>
-        <w:rPr>
-          <w:lang w:val="fr-FR"/>
-        </w:rPr>
-      </w:pPr>
-      <w:r>
-        <w:rPr>
-          <w:lang w:val="fr-FR"/>
-        </w:rPr>
-        <w:t>En supprimer un avec le bouton « Supprimer » de quand on visualise un message</w:t>
-      </w:r>
-    </w:p>
-    <w:p>
-      <w:pPr>
-        <w:pStyle w:val="Paragraphedeliste"/>
-        <w:numPr>
-          <w:ilvl w:val="0"/>
-          <w:numId w:val="4"/>
-        </w:numPr>
-        <w:rPr>
-          <w:lang w:val="fr-FR"/>
-        </w:rPr>
-      </w:pPr>
-      <w:r>
-        <w:rPr>
-          <w:lang w:val="fr-FR"/>
-        </w:rPr>
-        <w:t>Supprimer l’autre avec la checkbox et le bouton « Supprimer » de la liste des messages</w:t>
+        <w:t xml:space="preserve">I – </w:t>
+      </w:r>
+    </w:p>
+    <w:p>
+      <w:pPr>
+        <w:pStyle w:val="Paragraphedeliste"/>
+        <w:numPr>
+          <w:ilvl w:val="0"/>
+          <w:numId w:val="5"/>
+        </w:numPr>
+        <w:rPr>
+          <w:lang w:val="fr-FR"/>
+        </w:rPr>
+      </w:pPr>
+      <w:r>
+        <w:rPr>
+          <w:lang w:val="fr-FR"/>
+        </w:rPr>
+        <w:t xml:space="preserve">Visualiser les messages de </w:t>
+      </w:r>
+      <w:proofErr w:type="spellStart"/>
+      <w:r>
+        <w:rPr>
+          <w:lang w:val="fr-FR"/>
+        </w:rPr>
+        <w:t>lvial</w:t>
+      </w:r>
+      <w:proofErr w:type="spellEnd"/>
+      <w:r>
+        <w:rPr>
+          <w:lang w:val="fr-FR"/>
+        </w:rPr>
+        <w:t>/lvial123</w:t>
+      </w:r>
+    </w:p>
+    <w:p>
+      <w:pPr>
+        <w:pStyle w:val="Paragraphedeliste"/>
+        <w:numPr>
+          <w:ilvl w:val="0"/>
+          <w:numId w:val="5"/>
+        </w:numPr>
+        <w:rPr>
+          <w:lang w:val="fr-FR"/>
+        </w:rPr>
+      </w:pPr>
+      <w:r>
+        <w:rPr>
+          <w:lang w:val="fr-FR"/>
+        </w:rPr>
+        <w:t>Voir les offres / répondre aux offres à travers les messages</w:t>
       </w:r>
     </w:p>
     <w:p>
@@ -1342,57 +1580,87 @@
         <w:rPr>
           <w:lang w:val="fr-FR"/>
         </w:rPr>
-        <w:t>Faire des offres :</w:t>
-      </w:r>
-    </w:p>
-    <w:p>
-      <w:pPr>
-        <w:spacing w:after="0"/>
-        <w:rPr>
-          <w:lang w:val="fr-FR"/>
-        </w:rPr>
-      </w:pPr>
-      <w:r>
-        <w:rPr>
-          <w:lang w:val="fr-FR"/>
-        </w:rPr>
-        <w:t xml:space="preserve">I – </w:t>
-      </w:r>
-    </w:p>
-    <w:p>
-      <w:pPr>
-        <w:pStyle w:val="Paragraphedeliste"/>
-        <w:numPr>
-          <w:ilvl w:val="0"/>
-          <w:numId w:val="5"/>
-        </w:numPr>
-        <w:rPr>
-          <w:lang w:val="fr-FR"/>
-        </w:rPr>
-      </w:pPr>
-      <w:r>
-        <w:rPr>
-          <w:lang w:val="fr-FR"/>
-        </w:rPr>
-        <w:t>Visualiser les messages de lvial/lvial123</w:t>
-      </w:r>
-    </w:p>
-    <w:p>
-      <w:pPr>
-        <w:pStyle w:val="Paragraphedeliste"/>
-        <w:numPr>
-          <w:ilvl w:val="0"/>
-          <w:numId w:val="5"/>
-        </w:numPr>
-        <w:rPr>
-          <w:lang w:val="fr-FR"/>
-        </w:rPr>
-      </w:pPr>
-      <w:r>
-        <w:rPr>
-          <w:lang w:val="fr-FR"/>
-        </w:rPr>
-        <w:t>Voir les offres / répondre aux offres à travers les messages</w:t>
+        <w:t>S’inscrire :</w:t>
+      </w:r>
+    </w:p>
+    <w:p>
+      <w:pPr>
+        <w:rPr>
+          <w:lang w:val="fr-FR"/>
+        </w:rPr>
+      </w:pPr>
+      <w:r>
+        <w:rPr>
+          <w:lang w:val="fr-FR"/>
+        </w:rPr>
+        <w:t>I –</w:t>
+      </w:r>
+    </w:p>
+    <w:p>
+      <w:pPr>
+        <w:pStyle w:val="Paragraphedeliste"/>
+        <w:numPr>
+          <w:ilvl w:val="0"/>
+          <w:numId w:val="11"/>
+        </w:numPr>
+        <w:rPr>
+          <w:lang w:val="fr-FR"/>
+        </w:rPr>
+      </w:pPr>
+      <w:r>
+        <w:rPr>
+          <w:lang w:val="fr-FR"/>
+        </w:rPr>
+        <w:t>Cliquer, dans le menu, sur « Inscription »</w:t>
+      </w:r>
+    </w:p>
+    <w:p>
+      <w:pPr>
+        <w:pStyle w:val="Paragraphedeliste"/>
+        <w:numPr>
+          <w:ilvl w:val="0"/>
+          <w:numId w:val="11"/>
+        </w:numPr>
+        <w:rPr>
+          <w:lang w:val="fr-FR"/>
+        </w:rPr>
+      </w:pPr>
+      <w:r>
+        <w:rPr>
+          <w:lang w:val="fr-FR"/>
+        </w:rPr>
+        <w:t>Remplir le formulaire avec les informations demandées. (Certains champs requièrent un format défini)</w:t>
+      </w:r>
+    </w:p>
+    <w:p>
+      <w:pPr>
+        <w:pStyle w:val="Paragraphedeliste"/>
+        <w:numPr>
+          <w:ilvl w:val="0"/>
+          <w:numId w:val="11"/>
+        </w:numPr>
+        <w:rPr>
+          <w:lang w:val="fr-FR"/>
+        </w:rPr>
+      </w:pPr>
+      <w:r>
+        <w:rPr>
+          <w:lang w:val="fr-FR"/>
+        </w:rPr>
+        <w:t xml:space="preserve">Cliquer sur « Terminer » </w:t>
+      </w:r>
+    </w:p>
+    <w:p>
+      <w:pPr>
+        <w:rPr>
+          <w:lang w:val="fr-FR"/>
+        </w:rPr>
+      </w:pPr>
+      <w:r>
+        <w:rPr>
+          <w:lang w:val="fr-FR"/>
+        </w:rPr>
+        <w:t>Note : Vous serez connecté en tant que cet utilisateur lorsque votre inscription sera terminée.</w:t>
       </w:r>
     </w:p>
     <w:p>
@@ -1407,7 +1675,7 @@
         <w:rPr>
           <w:lang w:val="fr-FR"/>
         </w:rPr>
-        <w:t>S’inscrire :</w:t>
+        <w:t>Modifier ses informations :</w:t>
       </w:r>
     </w:p>
     <w:p>
@@ -1428,101 +1696,6 @@
         <w:pStyle w:val="Paragraphedeliste"/>
         <w:numPr>
           <w:ilvl w:val="0"/>
-          <w:numId w:val="11"/>
-        </w:numPr>
-        <w:rPr>
-          <w:lang w:val="fr-FR"/>
-        </w:rPr>
-      </w:pPr>
-      <w:r>
-        <w:rPr>
-          <w:lang w:val="fr-FR"/>
-        </w:rPr>
-        <w:t>Cliquer, dans le menu, sur « Inscription »</w:t>
-      </w:r>
-    </w:p>
-    <w:p>
-      <w:pPr>
-        <w:pStyle w:val="Paragraphedeliste"/>
-        <w:numPr>
-          <w:ilvl w:val="0"/>
-          <w:numId w:val="11"/>
-        </w:numPr>
-        <w:rPr>
-          <w:lang w:val="fr-FR"/>
-        </w:rPr>
-      </w:pPr>
-      <w:r>
-        <w:rPr>
-          <w:lang w:val="fr-FR"/>
-        </w:rPr>
-        <w:t>Remplir le formulaire avec les informations demandées. (Certains champs requièrent un format défini)</w:t>
-      </w:r>
-    </w:p>
-    <w:p>
-      <w:pPr>
-        <w:pStyle w:val="Paragraphedeliste"/>
-        <w:numPr>
-          <w:ilvl w:val="0"/>
-          <w:numId w:val="11"/>
-        </w:numPr>
-        <w:rPr>
-          <w:lang w:val="fr-FR"/>
-        </w:rPr>
-      </w:pPr>
-      <w:r>
-        <w:rPr>
-          <w:lang w:val="fr-FR"/>
-        </w:rPr>
-        <w:t xml:space="preserve">Cliquer sur « Terminer » </w:t>
-      </w:r>
-    </w:p>
-    <w:p>
-      <w:pPr>
-        <w:rPr>
-          <w:lang w:val="fr-FR"/>
-        </w:rPr>
-      </w:pPr>
-      <w:r>
-        <w:rPr>
-          <w:lang w:val="fr-FR"/>
-        </w:rPr>
-        <w:t>Note : Vous serez connecté en tant que cet utilisateur lorsque votre inscription sera terminée.</w:t>
-      </w:r>
-    </w:p>
-    <w:p>
-      <w:pPr>
-        <w:pStyle w:val="Titre2"/>
-        <w:spacing w:after="240"/>
-        <w:rPr>
-          <w:lang w:val="fr-FR"/>
-        </w:rPr>
-      </w:pPr>
-      <w:r>
-        <w:rPr>
-          <w:lang w:val="fr-FR"/>
-        </w:rPr>
-        <w:t>Modifier ses informations :</w:t>
-      </w:r>
-    </w:p>
-    <w:p>
-      <w:pPr>
-        <w:rPr>
-          <w:lang w:val="fr-FR"/>
-        </w:rPr>
-      </w:pPr>
-      <w:r>
-        <w:rPr>
-          <w:lang w:val="fr-FR"/>
-        </w:rPr>
-        <w:t>I –</w:t>
-      </w:r>
-    </w:p>
-    <w:p>
-      <w:pPr>
-        <w:pStyle w:val="Paragraphedeliste"/>
-        <w:numPr>
-          <w:ilvl w:val="0"/>
           <w:numId w:val="12"/>
         </w:numPr>
         <w:rPr>
@@ -1533,7 +1706,21 @@
         <w:rPr>
           <w:lang w:val="fr-FR"/>
         </w:rPr>
-        <w:t>Se connecter en tant que clevesque/clevesque123 (ou tout autre compte)</w:t>
+        <w:t xml:space="preserve">Se connecter en tant que </w:t>
+      </w:r>
+      <w:proofErr w:type="spellStart"/>
+      <w:r>
+        <w:rPr>
+          <w:lang w:val="fr-FR"/>
+        </w:rPr>
+        <w:t>clevesque</w:t>
+      </w:r>
+      <w:proofErr w:type="spellEnd"/>
+      <w:r>
+        <w:rPr>
+          <w:lang w:val="fr-FR"/>
+        </w:rPr>
+        <w:t>/clevesque123 (ou tout autre compte)</w:t>
       </w:r>
     </w:p>
     <w:p>

</xml_diff>